<commit_message>
Fixing rest of the siides
</commit_message>
<xml_diff>
--- a/Project Plan/Projektplan - Utförande.docx
+++ b/Project Plan/Projektplan - Utförande.docx
@@ -1,6 +1,6 @@
 
 <file path=word/document.xml><?xml version="1.0" encoding="utf-8"?>
-<w:document xmlns:wpc="http://schemas.microsoft.com/office/word/2010/wordprocessingCanvas" xmlns:cx="http://schemas.microsoft.com/office/drawing/2014/chartex" xmlns:cx1="http://schemas.microsoft.com/office/drawing/2015/9/8/chartex" xmlns:cx2="http://schemas.microsoft.com/office/drawing/2015/10/21/chartex" xmlns:cx3="http://schemas.microsoft.com/office/drawing/2016/5/9/chartex" xmlns:cx4="http://schemas.microsoft.com/office/drawing/2016/5/10/chartex" xmlns:cx5="http://schemas.microsoft.com/office/drawing/2016/5/11/chartex" xmlns:cx6="http://schemas.microsoft.com/office/drawing/2016/5/12/chartex" xmlns:cx7="http://schemas.microsoft.com/office/drawing/2016/5/13/chartex" xmlns:cx8="http://schemas.microsoft.com/office/drawing/2016/5/14/chartex" xmlns:mc="http://schemas.openxmlformats.org/markup-compatibility/2006" xmlns:aink="http://schemas.microsoft.com/office/drawing/2016/ink" xmlns:am3d="http://schemas.microsoft.com/office/drawing/2017/model3d" xmlns:o="urn:schemas-microsoft-com:office:office" xmlns:oel="http://schemas.microsoft.com/office/2019/extlst" xmlns:r="http://schemas.openxmlformats.org/officeDocument/2006/relationships" xmlns:m="http://schemas.openxmlformats.org/officeDocument/2006/math" xmlns:v="urn:schemas-microsoft-com:vml" xmlns:wp14="http://schemas.microsoft.com/office/word/2010/wordprocessingDrawing" xmlns:wp="http://schemas.openxmlformats.org/drawingml/2006/wordprocessingDrawing" xmlns:w10="urn:schemas-microsoft-com:office:word" xmlns:w="http://schemas.openxmlformats.org/wordprocessingml/2006/main" xmlns:w14="http://schemas.microsoft.com/office/word/2010/wordml" xmlns:w15="http://schemas.microsoft.com/office/word/2012/wordml" xmlns:w16cex="http://schemas.microsoft.com/office/word/2018/wordml/cex" xmlns:w16cid="http://schemas.microsoft.com/office/word/2016/wordml/cid" xmlns:w16="http://schemas.microsoft.com/office/word/2018/wordml" xmlns:w16du="http://schemas.microsoft.com/office/word/2023/wordml/word16du" xmlns:w16sdtdh="http://schemas.microsoft.com/office/word/2020/wordml/sdtdatahash" xmlns:w16se="http://schemas.microsoft.com/office/word/2015/wordml/symex" xmlns:wpg="http://schemas.microsoft.com/office/word/2010/wordprocessingGroup" xmlns:wpi="http://schemas.microsoft.com/office/word/2010/wordprocessingInk" xmlns:wne="http://schemas.microsoft.com/office/word/2006/wordml" xmlns:wps="http://schemas.microsoft.com/office/word/2010/wordprocessingShape" mc:Ignorable="w14 w15 w16se w16cid w16 w16cex w16sdtdh wp14">
+<w:document xmlns:wpc="http://schemas.microsoft.com/office/word/2010/wordprocessingCanvas" xmlns:cx="http://schemas.microsoft.com/office/drawing/2014/chartex" xmlns:cx1="http://schemas.microsoft.com/office/drawing/2015/9/8/chartex" xmlns:cx2="http://schemas.microsoft.com/office/drawing/2015/10/21/chartex" xmlns:cx3="http://schemas.microsoft.com/office/drawing/2016/5/9/chartex" xmlns:cx4="http://schemas.microsoft.com/office/drawing/2016/5/10/chartex" xmlns:cx5="http://schemas.microsoft.com/office/drawing/2016/5/11/chartex" xmlns:cx6="http://schemas.microsoft.com/office/drawing/2016/5/12/chartex" xmlns:cx7="http://schemas.microsoft.com/office/drawing/2016/5/13/chartex" xmlns:cx8="http://schemas.microsoft.com/office/drawing/2016/5/14/chartex" xmlns:mc="http://schemas.openxmlformats.org/markup-compatibility/2006" xmlns:aink="http://schemas.microsoft.com/office/drawing/2016/ink" xmlns:am3d="http://schemas.microsoft.com/office/drawing/2017/model3d" xmlns:o="urn:schemas-microsoft-com:office:office" xmlns:oel="http://schemas.microsoft.com/office/2019/extlst" xmlns:r="http://schemas.openxmlformats.org/officeDocument/2006/relationships" xmlns:m="http://schemas.openxmlformats.org/officeDocument/2006/math" xmlns:v="urn:schemas-microsoft-com:vml" xmlns:wp14="http://schemas.microsoft.com/office/word/2010/wordprocessingDrawing" xmlns:wp="http://schemas.openxmlformats.org/drawingml/2006/wordprocessingDrawing" xmlns:w10="urn:schemas-microsoft-com:office:word" xmlns:w="http://schemas.openxmlformats.org/wordprocessingml/2006/main" xmlns:w14="http://schemas.microsoft.com/office/word/2010/wordml" xmlns:w15="http://schemas.microsoft.com/office/word/2012/wordml" xmlns:w16cex="http://schemas.microsoft.com/office/word/2018/wordml/cex" xmlns:w16cid="http://schemas.microsoft.com/office/word/2016/wordml/cid" xmlns:w16="http://schemas.microsoft.com/office/word/2018/wordml" xmlns:w16sdtdh="http://schemas.microsoft.com/office/word/2020/wordml/sdtdatahash" xmlns:w16se="http://schemas.microsoft.com/office/word/2015/wordml/symex" xmlns:wpg="http://schemas.microsoft.com/office/word/2010/wordprocessingGroup" xmlns:wpi="http://schemas.microsoft.com/office/word/2010/wordprocessingInk" xmlns:wne="http://schemas.microsoft.com/office/word/2006/wordml" xmlns:wps="http://schemas.microsoft.com/office/word/2010/wordprocessingShape" mc:Ignorable="w14 w15 w16se w16cid w16 w16cex w16sdtdh wp14">
   <w:body>
     <w:sdt>
       <w:sdtPr>
@@ -291,7 +291,7 @@
                                   <w:tag w:val=""/>
                                   <w:id w:val="197127006"/>
                                   <w:dataBinding w:prefixMappings="xmlns:ns0='http://schemas.microsoft.com/office/2006/coverPageProps' " w:xpath="/ns0:CoverPageProperties[1]/ns0:PublishDate[1]" w:storeItemID="{55AF091B-3C7A-41E3-B477-F2FDAA23CFDA}"/>
-                                  <w:date w:fullDate="2023-04-14T00:00:00Z">
+                                  <w:date w:fullDate="2023-05-22T00:00:00Z">
                                     <w:dateFormat w:val="'den 'd MMMM yyyy"/>
                                     <w:lid w:val="sv-SE"/>
                                     <w:storeMappedDataAs w:val="dateTime"/>
@@ -318,25 +318,7 @@
                                         <w:sz w:val="28"/>
                                         <w:szCs w:val="28"/>
                                       </w:rPr>
-                                      <w:t xml:space="preserve">den </w:t>
-                                    </w:r>
-                                    <w:r>
-                                      <w:rPr>
-                                        <w:caps/>
-                                        <w:color w:val="4472C4" w:themeColor="accent1"/>
-                                        <w:sz w:val="28"/>
-                                        <w:szCs w:val="28"/>
-                                      </w:rPr>
-                                      <w:t>14</w:t>
-                                    </w:r>
-                                    <w:r>
-                                      <w:rPr>
-                                        <w:caps/>
-                                        <w:color w:val="4472C4" w:themeColor="accent1"/>
-                                        <w:sz w:val="28"/>
-                                        <w:szCs w:val="28"/>
-                                      </w:rPr>
-                                      <w:t xml:space="preserve"> april 2023</w:t>
+                                      <w:t>den 22 maj 2023</w:t>
                                     </w:r>
                                   </w:p>
                                 </w:sdtContent>
@@ -417,42 +399,24 @@
                                     <w:text/>
                                   </w:sdtPr>
                                   <w:sdtContent>
-                                    <w:proofErr w:type="spellStart"/>
                                     <w:r>
                                       <w:rPr>
                                         <w:color w:val="4472C4" w:themeColor="accent1"/>
                                       </w:rPr>
-                                      <w:t>Webbutveckling</w:t>
+                                      <w:t xml:space="preserve">Webbutveckling </w:t>
                                     </w:r>
-                                    <w:proofErr w:type="spellEnd"/>
                                     <w:r>
                                       <w:rPr>
                                         <w:color w:val="4472C4" w:themeColor="accent1"/>
                                       </w:rPr>
-                                      <w:t xml:space="preserve"> 1 – </w:t>
+                                      <w:t>2</w:t>
                                     </w:r>
-                                    <w:proofErr w:type="spellStart"/>
                                     <w:r>
                                       <w:rPr>
                                         <w:color w:val="4472C4" w:themeColor="accent1"/>
                                       </w:rPr>
-                                      <w:t>NTI</w:t>
+                                      <w:t xml:space="preserve"> – NTI skolan</w:t>
                                     </w:r>
-                                    <w:proofErr w:type="spellEnd"/>
-                                    <w:r>
-                                      <w:rPr>
-                                        <w:color w:val="4472C4" w:themeColor="accent1"/>
-                                      </w:rPr>
-                                      <w:t xml:space="preserve"> </w:t>
-                                    </w:r>
-                                    <w:proofErr w:type="spellStart"/>
-                                    <w:r>
-                                      <w:rPr>
-                                        <w:color w:val="4472C4" w:themeColor="accent1"/>
-                                      </w:rPr>
-                                      <w:t>skolan</w:t>
-                                    </w:r>
-                                    <w:proofErr w:type="spellEnd"/>
                                   </w:sdtContent>
                                 </w:sdt>
                               </w:p>
@@ -497,7 +461,7 @@
                             <w:tag w:val=""/>
                             <w:id w:val="197127006"/>
                             <w:dataBinding w:prefixMappings="xmlns:ns0='http://schemas.microsoft.com/office/2006/coverPageProps' " w:xpath="/ns0:CoverPageProperties[1]/ns0:PublishDate[1]" w:storeItemID="{55AF091B-3C7A-41E3-B477-F2FDAA23CFDA}"/>
-                            <w:date w:fullDate="2023-04-14T00:00:00Z">
+                            <w:date w:fullDate="2023-05-22T00:00:00Z">
                               <w:dateFormat w:val="'den 'd MMMM yyyy"/>
                               <w:lid w:val="sv-SE"/>
                               <w:storeMappedDataAs w:val="dateTime"/>
@@ -524,25 +488,7 @@
                                   <w:sz w:val="28"/>
                                   <w:szCs w:val="28"/>
                                 </w:rPr>
-                                <w:t xml:space="preserve">den </w:t>
-                              </w:r>
-                              <w:r>
-                                <w:rPr>
-                                  <w:caps/>
-                                  <w:color w:val="4472C4" w:themeColor="accent1"/>
-                                  <w:sz w:val="28"/>
-                                  <w:szCs w:val="28"/>
-                                </w:rPr>
-                                <w:t>14</w:t>
-                              </w:r>
-                              <w:r>
-                                <w:rPr>
-                                  <w:caps/>
-                                  <w:color w:val="4472C4" w:themeColor="accent1"/>
-                                  <w:sz w:val="28"/>
-                                  <w:szCs w:val="28"/>
-                                </w:rPr>
-                                <w:t xml:space="preserve"> april 2023</w:t>
+                                <w:t>den 22 maj 2023</w:t>
                               </w:r>
                             </w:p>
                           </w:sdtContent>
@@ -623,42 +569,24 @@
                               <w:text/>
                             </w:sdtPr>
                             <w:sdtContent>
-                              <w:proofErr w:type="spellStart"/>
                               <w:r>
                                 <w:rPr>
                                   <w:color w:val="4472C4" w:themeColor="accent1"/>
                                 </w:rPr>
-                                <w:t>Webbutveckling</w:t>
+                                <w:t xml:space="preserve">Webbutveckling </w:t>
                               </w:r>
-                              <w:proofErr w:type="spellEnd"/>
                               <w:r>
                                 <w:rPr>
                                   <w:color w:val="4472C4" w:themeColor="accent1"/>
                                 </w:rPr>
-                                <w:t xml:space="preserve"> 1 – </w:t>
+                                <w:t>2</w:t>
                               </w:r>
-                              <w:proofErr w:type="spellStart"/>
                               <w:r>
                                 <w:rPr>
                                   <w:color w:val="4472C4" w:themeColor="accent1"/>
                                 </w:rPr>
-                                <w:t>NTI</w:t>
+                                <w:t xml:space="preserve"> – NTI skolan</w:t>
                               </w:r>
-                              <w:proofErr w:type="spellEnd"/>
-                              <w:r>
-                                <w:rPr>
-                                  <w:color w:val="4472C4" w:themeColor="accent1"/>
-                                </w:rPr>
-                                <w:t xml:space="preserve"> </w:t>
-                              </w:r>
-                              <w:proofErr w:type="spellStart"/>
-                              <w:r>
-                                <w:rPr>
-                                  <w:color w:val="4472C4" w:themeColor="accent1"/>
-                                </w:rPr>
-                                <w:t>skolan</w:t>
-                              </w:r>
-                              <w:proofErr w:type="spellEnd"/>
                             </w:sdtContent>
                           </w:sdt>
                         </w:p>
@@ -757,6 +685,12 @@
     <w:bookmarkStart w:id="0" w:name="_Toc132388571" w:displacedByCustomXml="next"/>
     <w:sdt>
       <w:sdtPr>
+        <w:rPr>
+          <w:smallCaps w:val="0"/>
+          <w:spacing w:val="0"/>
+          <w:sz w:val="22"/>
+          <w:szCs w:val="22"/>
+        </w:rPr>
         <w:id w:val="-136565520"/>
         <w:docPartObj>
           <w:docPartGallery w:val="Table of Contents"/>
@@ -767,11 +701,7 @@
         <w:rPr>
           <w:b/>
           <w:bCs/>
-          <w:smallCaps w:val="0"/>
           <w:noProof/>
-          <w:spacing w:val="0"/>
-          <w:sz w:val="22"/>
-          <w:szCs w:val="22"/>
         </w:rPr>
       </w:sdtEndPr>
       <w:sdtContent>
@@ -794,9 +724,11 @@
               <w:b w:val="0"/>
               <w:bCs w:val="0"/>
               <w:noProof/>
+              <w:kern w:val="2"/>
               <w:sz w:val="24"/>
               <w:szCs w:val="24"/>
               <w:lang w:eastAsia="sv-SE"/>
+              <w14:ligatures w14:val="standardContextual"/>
             </w:rPr>
           </w:pPr>
           <w:r>
@@ -816,7 +748,7 @@
             </w:rPr>
             <w:fldChar w:fldCharType="separate"/>
           </w:r>
-          <w:hyperlink w:anchor="_Toc132389738" w:history="1">
+          <w:hyperlink w:anchor="_Toc135689555" w:history="1">
             <w:r>
               <w:rPr>
                 <w:rStyle w:val="Hyperlnk"/>
@@ -843,7 +775,7 @@
                 <w:noProof/>
                 <w:webHidden/>
               </w:rPr>
-              <w:instrText xml:space="preserve"> PAGEREF _Toc132389738 \h </w:instrText>
+              <w:instrText xml:space="preserve"> PAGEREF _Toc135689555 \h </w:instrText>
             </w:r>
             <w:r>
               <w:rPr>
@@ -885,12 +817,14 @@
               <w:i w:val="0"/>
               <w:iCs w:val="0"/>
               <w:noProof/>
+              <w:kern w:val="2"/>
               <w:sz w:val="24"/>
               <w:szCs w:val="24"/>
               <w:lang w:eastAsia="sv-SE"/>
+              <w14:ligatures w14:val="standardContextual"/>
             </w:rPr>
           </w:pPr>
-          <w:hyperlink w:anchor="_Toc132389739" w:history="1">
+          <w:hyperlink w:anchor="_Toc135689556" w:history="1">
             <w:r>
               <w:rPr>
                 <w:rStyle w:val="Hyperlnk"/>
@@ -917,7 +851,7 @@
                 <w:noProof/>
                 <w:webHidden/>
               </w:rPr>
-              <w:instrText xml:space="preserve"> PAGEREF _Toc132389739 \h </w:instrText>
+              <w:instrText xml:space="preserve"> PAGEREF _Toc135689556 \h </w:instrText>
             </w:r>
             <w:r>
               <w:rPr>
@@ -957,12 +891,14 @@
             <w:rPr>
               <w:rFonts w:eastAsiaTheme="minorEastAsia" w:cstheme="minorBidi"/>
               <w:noProof/>
+              <w:kern w:val="2"/>
               <w:sz w:val="24"/>
               <w:szCs w:val="24"/>
               <w:lang w:eastAsia="sv-SE"/>
+              <w14:ligatures w14:val="standardContextual"/>
             </w:rPr>
           </w:pPr>
-          <w:hyperlink w:anchor="_Toc132389740" w:history="1">
+          <w:hyperlink w:anchor="_Toc135689557" w:history="1">
             <w:r>
               <w:rPr>
                 <w:rStyle w:val="Hyperlnk"/>
@@ -989,7 +925,7 @@
                 <w:noProof/>
                 <w:webHidden/>
               </w:rPr>
-              <w:instrText xml:space="preserve"> PAGEREF _Toc132389740 \h </w:instrText>
+              <w:instrText xml:space="preserve"> PAGEREF _Toc135689557 \h </w:instrText>
             </w:r>
             <w:r>
               <w:rPr>
@@ -1029,12 +965,14 @@
             <w:rPr>
               <w:rFonts w:eastAsiaTheme="minorEastAsia" w:cstheme="minorBidi"/>
               <w:noProof/>
+              <w:kern w:val="2"/>
               <w:sz w:val="24"/>
               <w:szCs w:val="24"/>
               <w:lang w:eastAsia="sv-SE"/>
+              <w14:ligatures w14:val="standardContextual"/>
             </w:rPr>
           </w:pPr>
-          <w:hyperlink w:anchor="_Toc132389741" w:history="1">
+          <w:hyperlink w:anchor="_Toc135689558" w:history="1">
             <w:r>
               <w:rPr>
                 <w:rStyle w:val="Hyperlnk"/>
@@ -1061,7 +999,7 @@
                 <w:noProof/>
                 <w:webHidden/>
               </w:rPr>
-              <w:instrText xml:space="preserve"> PAGEREF _Toc132389741 \h </w:instrText>
+              <w:instrText xml:space="preserve"> PAGEREF _Toc135689558 \h </w:instrText>
             </w:r>
             <w:r>
               <w:rPr>
@@ -1101,12 +1039,14 @@
             <w:rPr>
               <w:rFonts w:eastAsiaTheme="minorEastAsia" w:cstheme="minorBidi"/>
               <w:noProof/>
+              <w:kern w:val="2"/>
               <w:sz w:val="24"/>
               <w:szCs w:val="24"/>
               <w:lang w:eastAsia="sv-SE"/>
+              <w14:ligatures w14:val="standardContextual"/>
             </w:rPr>
           </w:pPr>
-          <w:hyperlink w:anchor="_Toc132389742" w:history="1">
+          <w:hyperlink w:anchor="_Toc135689559" w:history="1">
             <w:r>
               <w:rPr>
                 <w:rStyle w:val="Hyperlnk"/>
@@ -1133,7 +1073,7 @@
                 <w:noProof/>
                 <w:webHidden/>
               </w:rPr>
-              <w:instrText xml:space="preserve"> PAGEREF _Toc132389742 \h </w:instrText>
+              <w:instrText xml:space="preserve"> PAGEREF _Toc135689559 \h </w:instrText>
             </w:r>
             <w:r>
               <w:rPr>
@@ -1153,7 +1093,7 @@
                 <w:noProof/>
                 <w:webHidden/>
               </w:rPr>
-              <w:t>1</w:t>
+              <w:t>2</w:t>
             </w:r>
             <w:r>
               <w:rPr>
@@ -1173,16 +1113,19 @@
             <w:rPr>
               <w:rFonts w:eastAsiaTheme="minorEastAsia" w:cstheme="minorBidi"/>
               <w:noProof/>
+              <w:kern w:val="2"/>
               <w:sz w:val="24"/>
               <w:szCs w:val="24"/>
               <w:lang w:eastAsia="sv-SE"/>
+              <w14:ligatures w14:val="standardContextual"/>
             </w:rPr>
           </w:pPr>
-          <w:hyperlink w:anchor="_Toc132389743" w:history="1">
+          <w:hyperlink w:anchor="_Toc135689560" w:history="1">
             <w:r>
               <w:rPr>
                 <w:rStyle w:val="Hyperlnk"/>
                 <w:noProof/>
+                <w:lang w:val="en-US"/>
               </w:rPr>
               <w:t>Book a Table</w:t>
             </w:r>
@@ -1205,7 +1148,7 @@
                 <w:noProof/>
                 <w:webHidden/>
               </w:rPr>
-              <w:instrText xml:space="preserve"> PAGEREF _Toc132389743 \h </w:instrText>
+              <w:instrText xml:space="preserve"> PAGEREF _Toc135689560 \h </w:instrText>
             </w:r>
             <w:r>
               <w:rPr>
@@ -1247,12 +1190,14 @@
               <w:i w:val="0"/>
               <w:iCs w:val="0"/>
               <w:noProof/>
+              <w:kern w:val="2"/>
               <w:sz w:val="24"/>
               <w:szCs w:val="24"/>
               <w:lang w:eastAsia="sv-SE"/>
+              <w14:ligatures w14:val="standardContextual"/>
             </w:rPr>
           </w:pPr>
-          <w:hyperlink w:anchor="_Toc132389744" w:history="1">
+          <w:hyperlink w:anchor="_Toc135689561" w:history="1">
             <w:r>
               <w:rPr>
                 <w:rStyle w:val="Hyperlnk"/>
@@ -1279,7 +1224,7 @@
                 <w:noProof/>
                 <w:webHidden/>
               </w:rPr>
-              <w:instrText xml:space="preserve"> PAGEREF _Toc132389744 \h </w:instrText>
+              <w:instrText xml:space="preserve"> PAGEREF _Toc135689561 \h </w:instrText>
             </w:r>
             <w:r>
               <w:rPr>
@@ -1321,12 +1266,14 @@
               <w:i w:val="0"/>
               <w:iCs w:val="0"/>
               <w:noProof/>
+              <w:kern w:val="2"/>
               <w:sz w:val="24"/>
               <w:szCs w:val="24"/>
               <w:lang w:eastAsia="sv-SE"/>
+              <w14:ligatures w14:val="standardContextual"/>
             </w:rPr>
           </w:pPr>
-          <w:hyperlink w:anchor="_Toc132389745" w:history="1">
+          <w:hyperlink w:anchor="_Toc135689562" w:history="1">
             <w:r>
               <w:rPr>
                 <w:rStyle w:val="Hyperlnk"/>
@@ -1353,7 +1300,7 @@
                 <w:noProof/>
                 <w:webHidden/>
               </w:rPr>
-              <w:instrText xml:space="preserve"> PAGEREF _Toc132389745 \h </w:instrText>
+              <w:instrText xml:space="preserve"> PAGEREF _Toc135689562 \h </w:instrText>
             </w:r>
             <w:r>
               <w:rPr>
@@ -1395,12 +1342,14 @@
               <w:i w:val="0"/>
               <w:iCs w:val="0"/>
               <w:noProof/>
+              <w:kern w:val="2"/>
               <w:sz w:val="24"/>
               <w:szCs w:val="24"/>
               <w:lang w:eastAsia="sv-SE"/>
+              <w14:ligatures w14:val="standardContextual"/>
             </w:rPr>
           </w:pPr>
-          <w:hyperlink w:anchor="_Toc132389746" w:history="1">
+          <w:hyperlink w:anchor="_Toc135689563" w:history="1">
             <w:r>
               <w:rPr>
                 <w:rStyle w:val="Hyperlnk"/>
@@ -1427,7 +1376,7 @@
                 <w:noProof/>
                 <w:webHidden/>
               </w:rPr>
-              <w:instrText xml:space="preserve"> PAGEREF _Toc132389746 \h </w:instrText>
+              <w:instrText xml:space="preserve"> PAGEREF _Toc135689563 \h </w:instrText>
             </w:r>
             <w:r>
               <w:rPr>
@@ -1469,12 +1418,14 @@
               <w:b w:val="0"/>
               <w:bCs w:val="0"/>
               <w:noProof/>
+              <w:kern w:val="2"/>
               <w:sz w:val="24"/>
               <w:szCs w:val="24"/>
               <w:lang w:eastAsia="sv-SE"/>
+              <w14:ligatures w14:val="standardContextual"/>
             </w:rPr>
           </w:pPr>
-          <w:hyperlink w:anchor="_Toc132389747" w:history="1">
+          <w:hyperlink w:anchor="_Toc135689564" w:history="1">
             <w:r>
               <w:rPr>
                 <w:rStyle w:val="Hyperlnk"/>
@@ -1501,7 +1452,7 @@
                 <w:noProof/>
                 <w:webHidden/>
               </w:rPr>
-              <w:instrText xml:space="preserve"> PAGEREF _Toc132389747 \h </w:instrText>
+              <w:instrText xml:space="preserve"> PAGEREF _Toc135689564 \h </w:instrText>
             </w:r>
             <w:r>
               <w:rPr>
@@ -1521,7 +1472,7 @@
                 <w:noProof/>
                 <w:webHidden/>
               </w:rPr>
-              <w:t>3</w:t>
+              <w:t>4</w:t>
             </w:r>
             <w:r>
               <w:rPr>
@@ -1543,12 +1494,14 @@
               <w:i w:val="0"/>
               <w:iCs w:val="0"/>
               <w:noProof/>
+              <w:kern w:val="2"/>
               <w:sz w:val="24"/>
               <w:szCs w:val="24"/>
               <w:lang w:eastAsia="sv-SE"/>
+              <w14:ligatures w14:val="standardContextual"/>
             </w:rPr>
           </w:pPr>
-          <w:hyperlink w:anchor="_Toc132389748" w:history="1">
+          <w:hyperlink w:anchor="_Toc135689565" w:history="1">
             <w:r>
               <w:rPr>
                 <w:rStyle w:val="Hyperlnk"/>
@@ -1575,7 +1528,7 @@
                 <w:noProof/>
                 <w:webHidden/>
               </w:rPr>
-              <w:instrText xml:space="preserve"> PAGEREF _Toc132389748 \h </w:instrText>
+              <w:instrText xml:space="preserve"> PAGEREF _Toc135689565 \h </w:instrText>
             </w:r>
             <w:r>
               <w:rPr>
@@ -1595,7 +1548,7 @@
                 <w:noProof/>
                 <w:webHidden/>
               </w:rPr>
-              <w:t>3</w:t>
+              <w:t>4</w:t>
             </w:r>
             <w:r>
               <w:rPr>
@@ -1617,12 +1570,14 @@
               <w:i w:val="0"/>
               <w:iCs w:val="0"/>
               <w:noProof/>
+              <w:kern w:val="2"/>
               <w:sz w:val="24"/>
               <w:szCs w:val="24"/>
               <w:lang w:eastAsia="sv-SE"/>
+              <w14:ligatures w14:val="standardContextual"/>
             </w:rPr>
           </w:pPr>
-          <w:hyperlink w:anchor="_Toc132389749" w:history="1">
+          <w:hyperlink w:anchor="_Toc135689566" w:history="1">
             <w:r>
               <w:rPr>
                 <w:rStyle w:val="Hyperlnk"/>
@@ -1649,7 +1604,7 @@
                 <w:noProof/>
                 <w:webHidden/>
               </w:rPr>
-              <w:instrText xml:space="preserve"> PAGEREF _Toc132389749 \h </w:instrText>
+              <w:instrText xml:space="preserve"> PAGEREF _Toc135689566 \h </w:instrText>
             </w:r>
             <w:r>
               <w:rPr>
@@ -1691,12 +1646,14 @@
               <w:b w:val="0"/>
               <w:bCs w:val="0"/>
               <w:noProof/>
+              <w:kern w:val="2"/>
               <w:sz w:val="24"/>
               <w:szCs w:val="24"/>
               <w:lang w:eastAsia="sv-SE"/>
+              <w14:ligatures w14:val="standardContextual"/>
             </w:rPr>
           </w:pPr>
-          <w:hyperlink w:anchor="_Toc132389750" w:history="1">
+          <w:hyperlink w:anchor="_Toc135689567" w:history="1">
             <w:r>
               <w:rPr>
                 <w:rStyle w:val="Hyperlnk"/>
@@ -1723,7 +1680,7 @@
                 <w:noProof/>
                 <w:webHidden/>
               </w:rPr>
-              <w:instrText xml:space="preserve"> PAGEREF _Toc132389750 \h </w:instrText>
+              <w:instrText xml:space="preserve"> PAGEREF _Toc135689567 \h </w:instrText>
             </w:r>
             <w:r>
               <w:rPr>
@@ -1743,7 +1700,7 @@
                 <w:noProof/>
                 <w:webHidden/>
               </w:rPr>
-              <w:t>6</w:t>
+              <w:t>5</w:t>
             </w:r>
             <w:r>
               <w:rPr>
@@ -1765,12 +1722,14 @@
               <w:b w:val="0"/>
               <w:bCs w:val="0"/>
               <w:noProof/>
+              <w:kern w:val="2"/>
               <w:sz w:val="24"/>
               <w:szCs w:val="24"/>
               <w:lang w:eastAsia="sv-SE"/>
+              <w14:ligatures w14:val="standardContextual"/>
             </w:rPr>
           </w:pPr>
-          <w:hyperlink w:anchor="_Toc132389751" w:history="1">
+          <w:hyperlink w:anchor="_Toc135689568" w:history="1">
             <w:r>
               <w:rPr>
                 <w:rStyle w:val="Hyperlnk"/>
@@ -1797,7 +1756,7 @@
                 <w:noProof/>
                 <w:webHidden/>
               </w:rPr>
-              <w:instrText xml:space="preserve"> PAGEREF _Toc132389751 \h </w:instrText>
+              <w:instrText xml:space="preserve"> PAGEREF _Toc135689568 \h </w:instrText>
             </w:r>
             <w:r>
               <w:rPr>
@@ -1839,12 +1798,14 @@
               <w:b w:val="0"/>
               <w:bCs w:val="0"/>
               <w:noProof/>
+              <w:kern w:val="2"/>
               <w:sz w:val="24"/>
               <w:szCs w:val="24"/>
               <w:lang w:eastAsia="sv-SE"/>
+              <w14:ligatures w14:val="standardContextual"/>
             </w:rPr>
           </w:pPr>
-          <w:hyperlink w:anchor="_Toc132389752" w:history="1">
+          <w:hyperlink w:anchor="_Toc135689569" w:history="1">
             <w:r>
               <w:rPr>
                 <w:rStyle w:val="Hyperlnk"/>
@@ -1871,7 +1832,7 @@
                 <w:noProof/>
                 <w:webHidden/>
               </w:rPr>
-              <w:instrText xml:space="preserve"> PAGEREF _Toc132389752 \h </w:instrText>
+              <w:instrText xml:space="preserve"> PAGEREF _Toc135689569 \h </w:instrText>
             </w:r>
             <w:r>
               <w:rPr>
@@ -1891,7 +1852,755 @@
                 <w:noProof/>
                 <w:webHidden/>
               </w:rPr>
+              <w:t>6</w:t>
+            </w:r>
+            <w:r>
+              <w:rPr>
+                <w:noProof/>
+                <w:webHidden/>
+              </w:rPr>
+              <w:fldChar w:fldCharType="end"/>
+            </w:r>
+          </w:hyperlink>
+        </w:p>
+        <w:p>
+          <w:pPr>
+            <w:pStyle w:val="Innehll1"/>
+            <w:tabs>
+              <w:tab w:val="right" w:leader="dot" w:pos="9062"/>
+            </w:tabs>
+            <w:rPr>
+              <w:rFonts w:eastAsiaTheme="minorEastAsia" w:cstheme="minorBidi"/>
+              <w:b w:val="0"/>
+              <w:bCs w:val="0"/>
+              <w:noProof/>
+              <w:kern w:val="2"/>
+              <w:sz w:val="24"/>
+              <w:szCs w:val="24"/>
+              <w:lang w:eastAsia="sv-SE"/>
+              <w14:ligatures w14:val="standardContextual"/>
+            </w:rPr>
+          </w:pPr>
+          <w:hyperlink w:anchor="_Toc135689570" w:history="1">
+            <w:r>
+              <w:rPr>
+                <w:rStyle w:val="Hyperlnk"/>
+                <w:noProof/>
+              </w:rPr>
+              <w:t>Webbutveckling 2</w:t>
+            </w:r>
+            <w:r>
+              <w:rPr>
+                <w:noProof/>
+                <w:webHidden/>
+              </w:rPr>
+              <w:tab/>
+            </w:r>
+            <w:r>
+              <w:rPr>
+                <w:noProof/>
+                <w:webHidden/>
+              </w:rPr>
+              <w:fldChar w:fldCharType="begin"/>
+            </w:r>
+            <w:r>
+              <w:rPr>
+                <w:noProof/>
+                <w:webHidden/>
+              </w:rPr>
+              <w:instrText xml:space="preserve"> PAGEREF _Toc135689570 \h </w:instrText>
+            </w:r>
+            <w:r>
+              <w:rPr>
+                <w:noProof/>
+                <w:webHidden/>
+              </w:rPr>
+            </w:r>
+            <w:r>
+              <w:rPr>
+                <w:noProof/>
+                <w:webHidden/>
+              </w:rPr>
+              <w:fldChar w:fldCharType="separate"/>
+            </w:r>
+            <w:r>
+              <w:rPr>
+                <w:noProof/>
+                <w:webHidden/>
+              </w:rPr>
               <w:t>7</w:t>
+            </w:r>
+            <w:r>
+              <w:rPr>
+                <w:noProof/>
+                <w:webHidden/>
+              </w:rPr>
+              <w:fldChar w:fldCharType="end"/>
+            </w:r>
+          </w:hyperlink>
+        </w:p>
+        <w:p>
+          <w:pPr>
+            <w:pStyle w:val="Innehll2"/>
+            <w:tabs>
+              <w:tab w:val="right" w:leader="dot" w:pos="9062"/>
+            </w:tabs>
+            <w:rPr>
+              <w:rFonts w:eastAsiaTheme="minorEastAsia" w:cstheme="minorBidi"/>
+              <w:i w:val="0"/>
+              <w:iCs w:val="0"/>
+              <w:noProof/>
+              <w:kern w:val="2"/>
+              <w:sz w:val="24"/>
+              <w:szCs w:val="24"/>
+              <w:lang w:eastAsia="sv-SE"/>
+              <w14:ligatures w14:val="standardContextual"/>
+            </w:rPr>
+          </w:pPr>
+          <w:hyperlink w:anchor="_Toc135689571" w:history="1">
+            <w:r>
+              <w:rPr>
+                <w:rStyle w:val="Hyperlnk"/>
+                <w:noProof/>
+              </w:rPr>
+              <w:t>Teknik</w:t>
+            </w:r>
+            <w:r>
+              <w:rPr>
+                <w:noProof/>
+                <w:webHidden/>
+              </w:rPr>
+              <w:tab/>
+            </w:r>
+            <w:r>
+              <w:rPr>
+                <w:noProof/>
+                <w:webHidden/>
+              </w:rPr>
+              <w:fldChar w:fldCharType="begin"/>
+            </w:r>
+            <w:r>
+              <w:rPr>
+                <w:noProof/>
+                <w:webHidden/>
+              </w:rPr>
+              <w:instrText xml:space="preserve"> PAGEREF _Toc135689571 \h </w:instrText>
+            </w:r>
+            <w:r>
+              <w:rPr>
+                <w:noProof/>
+                <w:webHidden/>
+              </w:rPr>
+            </w:r>
+            <w:r>
+              <w:rPr>
+                <w:noProof/>
+                <w:webHidden/>
+              </w:rPr>
+              <w:fldChar w:fldCharType="separate"/>
+            </w:r>
+            <w:r>
+              <w:rPr>
+                <w:noProof/>
+                <w:webHidden/>
+              </w:rPr>
+              <w:t>7</w:t>
+            </w:r>
+            <w:r>
+              <w:rPr>
+                <w:noProof/>
+                <w:webHidden/>
+              </w:rPr>
+              <w:fldChar w:fldCharType="end"/>
+            </w:r>
+          </w:hyperlink>
+        </w:p>
+        <w:p>
+          <w:pPr>
+            <w:pStyle w:val="Innehll2"/>
+            <w:tabs>
+              <w:tab w:val="right" w:leader="dot" w:pos="9062"/>
+            </w:tabs>
+            <w:rPr>
+              <w:rFonts w:eastAsiaTheme="minorEastAsia" w:cstheme="minorBidi"/>
+              <w:i w:val="0"/>
+              <w:iCs w:val="0"/>
+              <w:noProof/>
+              <w:kern w:val="2"/>
+              <w:sz w:val="24"/>
+              <w:szCs w:val="24"/>
+              <w:lang w:eastAsia="sv-SE"/>
+              <w14:ligatures w14:val="standardContextual"/>
+            </w:rPr>
+          </w:pPr>
+          <w:hyperlink w:anchor="_Toc135689572" w:history="1">
+            <w:r>
+              <w:rPr>
+                <w:rStyle w:val="Hyperlnk"/>
+                <w:noProof/>
+              </w:rPr>
+              <w:t>Redovisning</w:t>
+            </w:r>
+            <w:r>
+              <w:rPr>
+                <w:noProof/>
+                <w:webHidden/>
+              </w:rPr>
+              <w:tab/>
+            </w:r>
+            <w:r>
+              <w:rPr>
+                <w:noProof/>
+                <w:webHidden/>
+              </w:rPr>
+              <w:fldChar w:fldCharType="begin"/>
+            </w:r>
+            <w:r>
+              <w:rPr>
+                <w:noProof/>
+                <w:webHidden/>
+              </w:rPr>
+              <w:instrText xml:space="preserve"> PAGEREF _Toc135689572 \h </w:instrText>
+            </w:r>
+            <w:r>
+              <w:rPr>
+                <w:noProof/>
+                <w:webHidden/>
+              </w:rPr>
+            </w:r>
+            <w:r>
+              <w:rPr>
+                <w:noProof/>
+                <w:webHidden/>
+              </w:rPr>
+              <w:fldChar w:fldCharType="separate"/>
+            </w:r>
+            <w:r>
+              <w:rPr>
+                <w:noProof/>
+                <w:webHidden/>
+              </w:rPr>
+              <w:t>7</w:t>
+            </w:r>
+            <w:r>
+              <w:rPr>
+                <w:noProof/>
+                <w:webHidden/>
+              </w:rPr>
+              <w:fldChar w:fldCharType="end"/>
+            </w:r>
+          </w:hyperlink>
+        </w:p>
+        <w:p>
+          <w:pPr>
+            <w:pStyle w:val="Innehll3"/>
+            <w:tabs>
+              <w:tab w:val="right" w:leader="dot" w:pos="9062"/>
+            </w:tabs>
+            <w:rPr>
+              <w:rFonts w:eastAsiaTheme="minorEastAsia" w:cstheme="minorBidi"/>
+              <w:noProof/>
+              <w:kern w:val="2"/>
+              <w:sz w:val="24"/>
+              <w:szCs w:val="24"/>
+              <w:lang w:eastAsia="sv-SE"/>
+              <w14:ligatures w14:val="standardContextual"/>
+            </w:rPr>
+          </w:pPr>
+          <w:hyperlink w:anchor="_Toc135689573" w:history="1">
+            <w:r>
+              <w:rPr>
+                <w:rStyle w:val="Hyperlnk"/>
+                <w:noProof/>
+              </w:rPr>
+              <w:t>Animationer</w:t>
+            </w:r>
+            <w:r>
+              <w:rPr>
+                <w:noProof/>
+                <w:webHidden/>
+              </w:rPr>
+              <w:tab/>
+            </w:r>
+            <w:r>
+              <w:rPr>
+                <w:noProof/>
+                <w:webHidden/>
+              </w:rPr>
+              <w:fldChar w:fldCharType="begin"/>
+            </w:r>
+            <w:r>
+              <w:rPr>
+                <w:noProof/>
+                <w:webHidden/>
+              </w:rPr>
+              <w:instrText xml:space="preserve"> PAGEREF _Toc135689573 \h </w:instrText>
+            </w:r>
+            <w:r>
+              <w:rPr>
+                <w:noProof/>
+                <w:webHidden/>
+              </w:rPr>
+            </w:r>
+            <w:r>
+              <w:rPr>
+                <w:noProof/>
+                <w:webHidden/>
+              </w:rPr>
+              <w:fldChar w:fldCharType="separate"/>
+            </w:r>
+            <w:r>
+              <w:rPr>
+                <w:noProof/>
+                <w:webHidden/>
+              </w:rPr>
+              <w:t>7</w:t>
+            </w:r>
+            <w:r>
+              <w:rPr>
+                <w:noProof/>
+                <w:webHidden/>
+              </w:rPr>
+              <w:fldChar w:fldCharType="end"/>
+            </w:r>
+          </w:hyperlink>
+        </w:p>
+        <w:p>
+          <w:pPr>
+            <w:pStyle w:val="Innehll3"/>
+            <w:tabs>
+              <w:tab w:val="right" w:leader="dot" w:pos="9062"/>
+            </w:tabs>
+            <w:rPr>
+              <w:rFonts w:eastAsiaTheme="minorEastAsia" w:cstheme="minorBidi"/>
+              <w:noProof/>
+              <w:kern w:val="2"/>
+              <w:sz w:val="24"/>
+              <w:szCs w:val="24"/>
+              <w:lang w:eastAsia="sv-SE"/>
+              <w14:ligatures w14:val="standardContextual"/>
+            </w:rPr>
+          </w:pPr>
+          <w:hyperlink w:anchor="_Toc135689574" w:history="1">
+            <w:r>
+              <w:rPr>
+                <w:rStyle w:val="Hyperlnk"/>
+                <w:noProof/>
+              </w:rPr>
+              <w:t>Back to top knapp</w:t>
+            </w:r>
+            <w:r>
+              <w:rPr>
+                <w:noProof/>
+                <w:webHidden/>
+              </w:rPr>
+              <w:tab/>
+            </w:r>
+            <w:r>
+              <w:rPr>
+                <w:noProof/>
+                <w:webHidden/>
+              </w:rPr>
+              <w:fldChar w:fldCharType="begin"/>
+            </w:r>
+            <w:r>
+              <w:rPr>
+                <w:noProof/>
+                <w:webHidden/>
+              </w:rPr>
+              <w:instrText xml:space="preserve"> PAGEREF _Toc135689574 \h </w:instrText>
+            </w:r>
+            <w:r>
+              <w:rPr>
+                <w:noProof/>
+                <w:webHidden/>
+              </w:rPr>
+            </w:r>
+            <w:r>
+              <w:rPr>
+                <w:noProof/>
+                <w:webHidden/>
+              </w:rPr>
+              <w:fldChar w:fldCharType="separate"/>
+            </w:r>
+            <w:r>
+              <w:rPr>
+                <w:noProof/>
+                <w:webHidden/>
+              </w:rPr>
+              <w:t>8</w:t>
+            </w:r>
+            <w:r>
+              <w:rPr>
+                <w:noProof/>
+                <w:webHidden/>
+              </w:rPr>
+              <w:fldChar w:fldCharType="end"/>
+            </w:r>
+          </w:hyperlink>
+        </w:p>
+        <w:p>
+          <w:pPr>
+            <w:pStyle w:val="Innehll2"/>
+            <w:tabs>
+              <w:tab w:val="right" w:leader="dot" w:pos="9062"/>
+            </w:tabs>
+            <w:rPr>
+              <w:rFonts w:eastAsiaTheme="minorEastAsia" w:cstheme="minorBidi"/>
+              <w:i w:val="0"/>
+              <w:iCs w:val="0"/>
+              <w:noProof/>
+              <w:kern w:val="2"/>
+              <w:sz w:val="24"/>
+              <w:szCs w:val="24"/>
+              <w:lang w:eastAsia="sv-SE"/>
+              <w14:ligatures w14:val="standardContextual"/>
+            </w:rPr>
+          </w:pPr>
+          <w:hyperlink w:anchor="_Toc135689575" w:history="1">
+            <w:r>
+              <w:rPr>
+                <w:rStyle w:val="Hyperlnk"/>
+                <w:noProof/>
+              </w:rPr>
+              <w:t>Sammanfattning</w:t>
+            </w:r>
+            <w:r>
+              <w:rPr>
+                <w:noProof/>
+                <w:webHidden/>
+              </w:rPr>
+              <w:tab/>
+            </w:r>
+            <w:r>
+              <w:rPr>
+                <w:noProof/>
+                <w:webHidden/>
+              </w:rPr>
+              <w:fldChar w:fldCharType="begin"/>
+            </w:r>
+            <w:r>
+              <w:rPr>
+                <w:noProof/>
+                <w:webHidden/>
+              </w:rPr>
+              <w:instrText xml:space="preserve"> PAGEREF _Toc135689575 \h </w:instrText>
+            </w:r>
+            <w:r>
+              <w:rPr>
+                <w:noProof/>
+                <w:webHidden/>
+              </w:rPr>
+            </w:r>
+            <w:r>
+              <w:rPr>
+                <w:noProof/>
+                <w:webHidden/>
+              </w:rPr>
+              <w:fldChar w:fldCharType="separate"/>
+            </w:r>
+            <w:r>
+              <w:rPr>
+                <w:noProof/>
+                <w:webHidden/>
+              </w:rPr>
+              <w:t>8</w:t>
+            </w:r>
+            <w:r>
+              <w:rPr>
+                <w:noProof/>
+                <w:webHidden/>
+              </w:rPr>
+              <w:fldChar w:fldCharType="end"/>
+            </w:r>
+          </w:hyperlink>
+        </w:p>
+        <w:p>
+          <w:pPr>
+            <w:pStyle w:val="Innehll3"/>
+            <w:tabs>
+              <w:tab w:val="right" w:leader="dot" w:pos="9062"/>
+            </w:tabs>
+            <w:rPr>
+              <w:rFonts w:eastAsiaTheme="minorEastAsia" w:cstheme="minorBidi"/>
+              <w:noProof/>
+              <w:kern w:val="2"/>
+              <w:sz w:val="24"/>
+              <w:szCs w:val="24"/>
+              <w:lang w:eastAsia="sv-SE"/>
+              <w14:ligatures w14:val="standardContextual"/>
+            </w:rPr>
+          </w:pPr>
+          <w:hyperlink w:anchor="_Toc135689576" w:history="1">
+            <w:r>
+              <w:rPr>
+                <w:rStyle w:val="Hyperlnk"/>
+                <w:noProof/>
+              </w:rPr>
+              <w:t>Progressiv förbättring</w:t>
+            </w:r>
+            <w:r>
+              <w:rPr>
+                <w:noProof/>
+                <w:webHidden/>
+              </w:rPr>
+              <w:tab/>
+            </w:r>
+            <w:r>
+              <w:rPr>
+                <w:noProof/>
+                <w:webHidden/>
+              </w:rPr>
+              <w:fldChar w:fldCharType="begin"/>
+            </w:r>
+            <w:r>
+              <w:rPr>
+                <w:noProof/>
+                <w:webHidden/>
+              </w:rPr>
+              <w:instrText xml:space="preserve"> PAGEREF _Toc135689576 \h </w:instrText>
+            </w:r>
+            <w:r>
+              <w:rPr>
+                <w:noProof/>
+                <w:webHidden/>
+              </w:rPr>
+            </w:r>
+            <w:r>
+              <w:rPr>
+                <w:noProof/>
+                <w:webHidden/>
+              </w:rPr>
+              <w:fldChar w:fldCharType="separate"/>
+            </w:r>
+            <w:r>
+              <w:rPr>
+                <w:noProof/>
+                <w:webHidden/>
+              </w:rPr>
+              <w:t>8</w:t>
+            </w:r>
+            <w:r>
+              <w:rPr>
+                <w:noProof/>
+                <w:webHidden/>
+              </w:rPr>
+              <w:fldChar w:fldCharType="end"/>
+            </w:r>
+          </w:hyperlink>
+        </w:p>
+        <w:p>
+          <w:pPr>
+            <w:pStyle w:val="Innehll3"/>
+            <w:tabs>
+              <w:tab w:val="right" w:leader="dot" w:pos="9062"/>
+            </w:tabs>
+            <w:rPr>
+              <w:rFonts w:eastAsiaTheme="minorEastAsia" w:cstheme="minorBidi"/>
+              <w:noProof/>
+              <w:kern w:val="2"/>
+              <w:sz w:val="24"/>
+              <w:szCs w:val="24"/>
+              <w:lang w:eastAsia="sv-SE"/>
+              <w14:ligatures w14:val="standardContextual"/>
+            </w:rPr>
+          </w:pPr>
+          <w:hyperlink w:anchor="_Toc135689577" w:history="1">
+            <w:r>
+              <w:rPr>
+                <w:rStyle w:val="Hyperlnk"/>
+                <w:noProof/>
+              </w:rPr>
+              <w:t>Målgrupp</w:t>
+            </w:r>
+            <w:r>
+              <w:rPr>
+                <w:noProof/>
+                <w:webHidden/>
+              </w:rPr>
+              <w:tab/>
+            </w:r>
+            <w:r>
+              <w:rPr>
+                <w:noProof/>
+                <w:webHidden/>
+              </w:rPr>
+              <w:fldChar w:fldCharType="begin"/>
+            </w:r>
+            <w:r>
+              <w:rPr>
+                <w:noProof/>
+                <w:webHidden/>
+              </w:rPr>
+              <w:instrText xml:space="preserve"> PAGEREF _Toc135689577 \h </w:instrText>
+            </w:r>
+            <w:r>
+              <w:rPr>
+                <w:noProof/>
+                <w:webHidden/>
+              </w:rPr>
+            </w:r>
+            <w:r>
+              <w:rPr>
+                <w:noProof/>
+                <w:webHidden/>
+              </w:rPr>
+              <w:fldChar w:fldCharType="separate"/>
+            </w:r>
+            <w:r>
+              <w:rPr>
+                <w:noProof/>
+                <w:webHidden/>
+              </w:rPr>
+              <w:t>8</w:t>
+            </w:r>
+            <w:r>
+              <w:rPr>
+                <w:noProof/>
+                <w:webHidden/>
+              </w:rPr>
+              <w:fldChar w:fldCharType="end"/>
+            </w:r>
+          </w:hyperlink>
+        </w:p>
+        <w:p>
+          <w:pPr>
+            <w:pStyle w:val="Innehll3"/>
+            <w:tabs>
+              <w:tab w:val="right" w:leader="dot" w:pos="9062"/>
+            </w:tabs>
+            <w:rPr>
+              <w:rFonts w:eastAsiaTheme="minorEastAsia" w:cstheme="minorBidi"/>
+              <w:noProof/>
+              <w:kern w:val="2"/>
+              <w:sz w:val="24"/>
+              <w:szCs w:val="24"/>
+              <w:lang w:eastAsia="sv-SE"/>
+              <w14:ligatures w14:val="standardContextual"/>
+            </w:rPr>
+          </w:pPr>
+          <w:hyperlink w:anchor="_Toc135689578" w:history="1">
+            <w:r>
+              <w:rPr>
+                <w:rStyle w:val="Hyperlnk"/>
+                <w:noProof/>
+              </w:rPr>
+              <w:t>Säkerhet</w:t>
+            </w:r>
+            <w:r>
+              <w:rPr>
+                <w:noProof/>
+                <w:webHidden/>
+              </w:rPr>
+              <w:tab/>
+            </w:r>
+            <w:r>
+              <w:rPr>
+                <w:noProof/>
+                <w:webHidden/>
+              </w:rPr>
+              <w:fldChar w:fldCharType="begin"/>
+            </w:r>
+            <w:r>
+              <w:rPr>
+                <w:noProof/>
+                <w:webHidden/>
+              </w:rPr>
+              <w:instrText xml:space="preserve"> PAGEREF _Toc135689578 \h </w:instrText>
+            </w:r>
+            <w:r>
+              <w:rPr>
+                <w:noProof/>
+                <w:webHidden/>
+              </w:rPr>
+            </w:r>
+            <w:r>
+              <w:rPr>
+                <w:noProof/>
+                <w:webHidden/>
+              </w:rPr>
+              <w:fldChar w:fldCharType="separate"/>
+            </w:r>
+            <w:r>
+              <w:rPr>
+                <w:noProof/>
+                <w:webHidden/>
+              </w:rPr>
+              <w:t>8</w:t>
+            </w:r>
+            <w:r>
+              <w:rPr>
+                <w:noProof/>
+                <w:webHidden/>
+              </w:rPr>
+              <w:fldChar w:fldCharType="end"/>
+            </w:r>
+          </w:hyperlink>
+        </w:p>
+        <w:p>
+          <w:pPr>
+            <w:pStyle w:val="Innehll3"/>
+            <w:tabs>
+              <w:tab w:val="right" w:leader="dot" w:pos="9062"/>
+            </w:tabs>
+            <w:rPr>
+              <w:rFonts w:eastAsiaTheme="minorEastAsia" w:cstheme="minorBidi"/>
+              <w:noProof/>
+              <w:kern w:val="2"/>
+              <w:sz w:val="24"/>
+              <w:szCs w:val="24"/>
+              <w:lang w:eastAsia="sv-SE"/>
+              <w14:ligatures w14:val="standardContextual"/>
+            </w:rPr>
+          </w:pPr>
+          <w:hyperlink w:anchor="_Toc135689579" w:history="1">
+            <w:r>
+              <w:rPr>
+                <w:rStyle w:val="Hyperlnk"/>
+                <w:noProof/>
+              </w:rPr>
+              <w:t>Förbättringar</w:t>
+            </w:r>
+            <w:r>
+              <w:rPr>
+                <w:noProof/>
+                <w:webHidden/>
+              </w:rPr>
+              <w:tab/>
+            </w:r>
+            <w:r>
+              <w:rPr>
+                <w:noProof/>
+                <w:webHidden/>
+              </w:rPr>
+              <w:fldChar w:fldCharType="begin"/>
+            </w:r>
+            <w:r>
+              <w:rPr>
+                <w:noProof/>
+                <w:webHidden/>
+              </w:rPr>
+              <w:instrText xml:space="preserve"> PAGEREF _Toc135689579 \h </w:instrText>
+            </w:r>
+            <w:r>
+              <w:rPr>
+                <w:noProof/>
+                <w:webHidden/>
+              </w:rPr>
+            </w:r>
+            <w:r>
+              <w:rPr>
+                <w:noProof/>
+                <w:webHidden/>
+              </w:rPr>
+              <w:fldChar w:fldCharType="separate"/>
+            </w:r>
+            <w:r>
+              <w:rPr>
+                <w:noProof/>
+                <w:webHidden/>
+              </w:rPr>
+              <w:t>8</w:t>
             </w:r>
             <w:r>
               <w:rPr>
@@ -1917,6 +2626,11 @@
     <w:p>
       <w:pPr>
         <w:pStyle w:val="Rubrik1"/>
+      </w:pPr>
+    </w:p>
+    <w:p/>
+    <w:p>
+      <w:pPr>
         <w:sectPr>
           <w:footerReference w:type="default" r:id="rId14"/>
           <w:pgSz w:w="11906" w:h="16838"/>
@@ -1927,6 +2641,14 @@
           <w:docGrid w:linePitch="360"/>
         </w:sectPr>
       </w:pPr>
+      <w:proofErr w:type="gramStart"/>
+      <w:r>
+        <w:t>OBS :</w:t>
+      </w:r>
+      <w:proofErr w:type="gramEnd"/>
+      <w:r>
+        <w:t xml:space="preserve">  Denna rapport beskriver både arbetet tidigare under kursen Webbutveckling 1 och Webbutveckling 2. För JavaScript gå direkt till Webbutveckling 2 Delen på sidan 7.</w:t>
+      </w:r>
     </w:p>
     <w:p>
       <w:pPr>
@@ -1937,7 +2659,7 @@
       <w:pPr>
         <w:pStyle w:val="Rubrik1"/>
       </w:pPr>
-      <w:bookmarkStart w:id="1" w:name="_Toc132389738"/>
+      <w:bookmarkStart w:id="1" w:name="_Toc135689555"/>
       <w:r>
         <w:t>Utförande</w:t>
       </w:r>
@@ -1949,7 +2671,7 @@
         <w:pStyle w:val="Rubrik2"/>
       </w:pPr>
       <w:bookmarkStart w:id="2" w:name="_Toc132388572"/>
-      <w:bookmarkStart w:id="3" w:name="_Toc132389739"/>
+      <w:bookmarkStart w:id="3" w:name="_Toc135689556"/>
       <w:r>
         <w:t>Hur har</w:t>
       </w:r>
@@ -1979,7 +2701,7 @@
         <w:pStyle w:val="Rubrik3"/>
       </w:pPr>
       <w:bookmarkStart w:id="4" w:name="_Toc132388573"/>
-      <w:bookmarkStart w:id="5" w:name="_Toc132389740"/>
+      <w:bookmarkStart w:id="5" w:name="_Toc135689557"/>
       <w:r>
         <w:t>Index</w:t>
       </w:r>
@@ -2235,7 +2957,7 @@
         <w:pStyle w:val="Rubrik3"/>
       </w:pPr>
       <w:bookmarkStart w:id="6" w:name="_Toc132388574"/>
-      <w:bookmarkStart w:id="7" w:name="_Toc132389741"/>
+      <w:bookmarkStart w:id="7" w:name="_Toc135689558"/>
       <w:proofErr w:type="spellStart"/>
       <w:r>
         <w:t>A’la</w:t>
@@ -2294,7 +3016,7 @@
         </w:rPr>
       </w:pPr>
       <w:bookmarkStart w:id="8" w:name="_Toc132388575"/>
-      <w:bookmarkStart w:id="9" w:name="_Toc132389742"/>
+      <w:bookmarkStart w:id="9" w:name="_Toc135689559"/>
       <w:proofErr w:type="spellStart"/>
       <w:r>
         <w:rPr>
@@ -2309,19 +3031,10 @@
           <w:rStyle w:val="Diskretreferens"/>
           <w:smallCaps/>
         </w:rPr>
-        <w:t xml:space="preserve"> </w:t>
-      </w:r>
-      <w:proofErr w:type="spellStart"/>
-      <w:r>
-        <w:rPr>
-          <w:rStyle w:val="Diskretreferens"/>
-          <w:smallCaps/>
-        </w:rPr>
-        <w:t>us</w:t>
+        <w:t xml:space="preserve"> us</w:t>
       </w:r>
       <w:bookmarkEnd w:id="8"/>
       <w:bookmarkEnd w:id="9"/>
-      <w:proofErr w:type="spellEnd"/>
     </w:p>
     <w:p>
       <w:r>
@@ -2374,21 +3087,58 @@
     <w:p>
       <w:pPr>
         <w:pStyle w:val="Rubrik3"/>
+        <w:rPr>
+          <w:lang w:val="en-US"/>
+        </w:rPr>
       </w:pPr>
       <w:bookmarkStart w:id="10" w:name="_Toc132388576"/>
-      <w:bookmarkStart w:id="11" w:name="_Toc132389743"/>
-      <w:r>
+      <w:bookmarkStart w:id="11" w:name="_Toc135689560"/>
+      <w:r>
+        <w:rPr>
+          <w:lang w:val="en-US"/>
+        </w:rPr>
         <w:t>Book a Table</w:t>
       </w:r>
       <w:bookmarkEnd w:id="10"/>
       <w:bookmarkEnd w:id="11"/>
       <w:r>
+        <w:rPr>
+          <w:lang w:val="en-US"/>
+        </w:rPr>
         <w:t xml:space="preserve"> </w:t>
       </w:r>
     </w:p>
     <w:p>
-      <w:r>
-        <w:t xml:space="preserve">Nästsist var Book a table sidan. Samma som förut är redan navigation, </w:t>
+      <w:proofErr w:type="spellStart"/>
+      <w:r>
+        <w:rPr>
+          <w:lang w:val="en-US"/>
+        </w:rPr>
+        <w:t>Nästsist</w:t>
+      </w:r>
+      <w:proofErr w:type="spellEnd"/>
+      <w:r>
+        <w:rPr>
+          <w:lang w:val="en-US"/>
+        </w:rPr>
+        <w:t xml:space="preserve"> var Book a table </w:t>
+      </w:r>
+      <w:proofErr w:type="spellStart"/>
+      <w:r>
+        <w:rPr>
+          <w:lang w:val="en-US"/>
+        </w:rPr>
+        <w:t>sidan</w:t>
+      </w:r>
+      <w:proofErr w:type="spellEnd"/>
+      <w:r>
+        <w:rPr>
+          <w:lang w:val="en-US"/>
+        </w:rPr>
+        <w:t xml:space="preserve">. </w:t>
+      </w:r>
+      <w:r>
+        <w:t xml:space="preserve">Samma som förut är redan navigation, </w:t>
       </w:r>
       <w:proofErr w:type="spellStart"/>
       <w:r>
@@ -2510,7 +3260,7 @@
         <w:pStyle w:val="Rubrik2"/>
       </w:pPr>
       <w:bookmarkStart w:id="12" w:name="_Toc132388577"/>
-      <w:bookmarkStart w:id="13" w:name="_Toc132389744"/>
+      <w:bookmarkStart w:id="13" w:name="_Toc135689561"/>
       <w:r>
         <w:t>Förbättringar</w:t>
       </w:r>
@@ -2578,7 +3328,7 @@
         <w:pStyle w:val="Rubrik2"/>
       </w:pPr>
       <w:bookmarkStart w:id="14" w:name="_Toc132388578"/>
-      <w:bookmarkStart w:id="15" w:name="_Toc132389745"/>
+      <w:bookmarkStart w:id="15" w:name="_Toc135689562"/>
       <w:r>
         <w:t>Berätta om slutresultatet av ditt projekt.</w:t>
       </w:r>
@@ -2596,6 +3346,7 @@
       </w:pPr>
       <w:proofErr w:type="spellStart"/>
       <w:r>
+        <w:lastRenderedPageBreak/>
         <w:t>Yes</w:t>
       </w:r>
       <w:proofErr w:type="spellEnd"/>
@@ -2687,7 +3438,7 @@
         <w:pStyle w:val="Rubrik2"/>
       </w:pPr>
       <w:bookmarkStart w:id="16" w:name="_Toc132388579"/>
-      <w:bookmarkStart w:id="17" w:name="_Toc132389746"/>
+      <w:bookmarkStart w:id="17" w:name="_Toc135689563"/>
       <w:r>
         <w:t>Hur gjorde du för att sidan skulle fungera på mobila enheter?</w:t>
       </w:r>
@@ -2798,7 +3549,6 @@
         </w:rPr>
       </w:pPr>
       <w:bookmarkStart w:id="18" w:name="_Toc132388580"/>
-      <w:bookmarkStart w:id="19" w:name="_Toc132389747"/>
       <w:r>
         <w:br w:type="page"/>
       </w:r>
@@ -2811,6 +3561,7 @@
           <w:szCs w:val="22"/>
         </w:rPr>
       </w:pPr>
+      <w:bookmarkStart w:id="19" w:name="_Toc135689564"/>
       <w:r>
         <w:lastRenderedPageBreak/>
         <w:t>Webbriktlinjer</w:t>
@@ -2828,7 +3579,7 @@
         <w:pStyle w:val="Rubrik2"/>
       </w:pPr>
       <w:bookmarkStart w:id="20" w:name="_Toc132388581"/>
-      <w:bookmarkStart w:id="21" w:name="_Toc132389748"/>
+      <w:bookmarkStart w:id="21" w:name="_Toc135689565"/>
       <w:r>
         <w:t xml:space="preserve">Många riktlinjer riktar sig </w:t>
       </w:r>
@@ -2964,7 +3715,7 @@
         <w:pStyle w:val="Rubrik2"/>
       </w:pPr>
       <w:bookmarkStart w:id="22" w:name="_Toc132388582"/>
-      <w:bookmarkStart w:id="23" w:name="_Toc132389749"/>
+      <w:bookmarkStart w:id="23" w:name="_Toc135689566"/>
       <w:r>
         <w:t>Riktlinjer som jag valde själv var:</w:t>
       </w:r>
@@ -3003,13 +3754,7 @@
         <w:t xml:space="preserve"> 5</w:t>
       </w:r>
       <w:r>
-        <w:t xml:space="preserve"> - Gör det enkelt att ringa telefonnummer. - eftersom det är viktigt för oss att användaren kan ringa oss om de har frågor eller behöver avboka så ska telefonnummer vara tydlig och kan ringas direkt om man trycker på de</w:t>
-      </w:r>
-      <w:r>
-        <w:t>n</w:t>
-      </w:r>
-      <w:r>
-        <w:t>.</w:t>
+        <w:t xml:space="preserve"> - Gör det enkelt att ringa telefonnummer. - eftersom det är viktigt för oss att användaren kan ringa oss om de har frågor eller behöver avboka så ska telefonnummer vara tydlig och kan ringas direkt om man trycker på den.</w:t>
       </w:r>
       <w:r>
         <w:t xml:space="preserve"> Detta gjorde jag med hjälp av </w:t>
@@ -3068,16 +3813,7 @@
         <w:t xml:space="preserve"> 2</w:t>
       </w:r>
       <w:r>
-        <w:t xml:space="preserve"> - Gör tydliga användbara knappar. Det är viktigt i restaurang sida att man kan lätt hitta till att se </w:t>
-      </w:r>
-      <w:r>
-        <w:t>meny</w:t>
-      </w:r>
-      <w:r>
-        <w:t xml:space="preserve"> och boka bord. Alla knappar är likadana på alla sidor och är lätt att hitta och trycka. De är stora och tydliga, ändrar färg och storlek. Viktigaste knappen till att boka bord är även i en annan färg och innehåller inte bild utan text. Detta också faller under </w:t>
-      </w:r>
-      <w:r>
-        <w:t>nästa riktlinje.</w:t>
+        <w:t xml:space="preserve"> - Gör tydliga användbara knappar. Det är viktigt i restaurang sida att man kan lätt hitta till att se meny och boka bord. Alla knappar är likadana på alla sidor och är lätt att hitta och trycka. De är stora och tydliga, ändrar färg och storlek. Viktigaste knappen till att boka bord är även i en annan färg och innehåller inte bild utan text. Detta också faller under nästa riktlinje.</w:t>
       </w:r>
     </w:p>
     <w:p>
@@ -3125,19 +3861,7 @@
       </w:r>
       <w:proofErr w:type="spellEnd"/>
       <w:r>
-        <w:t xml:space="preserve"> knappen med annan färg och upprepa</w:t>
-      </w:r>
-      <w:r>
-        <w:t xml:space="preserve"> utseende av</w:t>
-      </w:r>
-      <w:r>
-        <w:t xml:space="preserve"> knappar under </w:t>
-      </w:r>
-      <w:r>
-        <w:t>alla</w:t>
-      </w:r>
-      <w:r>
-        <w:t xml:space="preserve"> sidor.</w:t>
+        <w:t xml:space="preserve"> knappen med annan färg och upprepa utseende av knappar under alla sidor.</w:t>
       </w:r>
       <w:r>
         <w:t xml:space="preserve"> Knappar med boka bord är likadana på alla sidor så man kan lätt komma ihåg hur den ser ut och att den skiljer sig från alla andra. </w:t>
@@ -3185,19 +3909,7 @@
         <w:t xml:space="preserve"> 4</w:t>
       </w:r>
       <w:r>
-        <w:t xml:space="preserve"> - Länka alla sidor till startsidan. Eftersom vi </w:t>
-      </w:r>
-      <w:r>
-        <w:t>inte vet</w:t>
-      </w:r>
-      <w:r>
-        <w:t xml:space="preserve"> om man inte börjar med att läsa men</w:t>
-      </w:r>
-      <w:r>
-        <w:t>y</w:t>
-      </w:r>
-      <w:r>
-        <w:t xml:space="preserve"> och sedan behöver man mer information om vad andra användare tycker så finns alla sidor på navigation uppe på alla sidor likadant och man tydlig vet på vilken sida man ä</w:t>
+        <w:t xml:space="preserve"> - Länka alla sidor till startsidan. Eftersom vi inte vet om man inte börjar med att läsa meny och sedan behöver man mer information om vad andra användare tycker så finns alla sidor på navigation uppe på alla sidor likadant och man tydlig vet på vilken sida man ä</w:t>
       </w:r>
       <w:r>
         <w:t>r eftersom det inte går att trycka på Meny Lunch om man har Meny Lunch öppet. Denna knapp har också en annan färg.</w:t>
@@ -3259,7 +3971,7 @@
         <w:pStyle w:val="Rubrik1"/>
       </w:pPr>
       <w:bookmarkStart w:id="24" w:name="_Toc132388583"/>
-      <w:bookmarkStart w:id="25" w:name="_Toc132389750"/>
+      <w:bookmarkStart w:id="25" w:name="_Toc135689567"/>
       <w:r>
         <w:t>L</w:t>
       </w:r>
@@ -3351,9 +4063,14 @@
           <w:lang w:val="en-US"/>
         </w:rPr>
       </w:pPr>
-      <w:r>
+      <w:proofErr w:type="spellStart"/>
+      <w:r>
+        <w:rPr>
+          <w:lang w:val="en-US"/>
+        </w:rPr>
         <w:t>Ikoner</w:t>
       </w:r>
+      <w:proofErr w:type="spellEnd"/>
       <w:r>
         <w:rPr>
           <w:lang w:val="en-US"/>
@@ -3425,7 +4142,6 @@
         <w:pStyle w:val="Rubrik1"/>
       </w:pPr>
       <w:bookmarkStart w:id="26" w:name="_Toc132388584"/>
-      <w:bookmarkStart w:id="27" w:name="_Toc132389751"/>
     </w:p>
     <w:p>
       <w:pPr>
@@ -3444,6 +4160,7 @@
       <w:pPr>
         <w:pStyle w:val="Rubrik1"/>
       </w:pPr>
+      <w:bookmarkStart w:id="27" w:name="_Toc135689568"/>
       <w:r>
         <w:lastRenderedPageBreak/>
         <w:t>Beta testning</w:t>
@@ -3525,10 +4242,7 @@
       </w:r>
       <w:proofErr w:type="spellEnd"/>
       <w:r>
-        <w:t xml:space="preserve"> och Opera</w:t>
-      </w:r>
-      <w:r>
-        <w:t xml:space="preserve"> och kontrollerade om allt fungerar som det ska. </w:t>
+        <w:t xml:space="preserve"> och Opera och kontrollerade om allt fungerar som det ska. </w:t>
       </w:r>
       <w:r>
         <w:t xml:space="preserve">Jag har inte upptäckt några förändringar eller tydliga skillnader på andra webbläsaren. </w:t>
@@ -3620,7 +4334,7 @@
         <w:pStyle w:val="Rubrik1"/>
       </w:pPr>
       <w:bookmarkStart w:id="28" w:name="_Toc132388585"/>
-      <w:bookmarkStart w:id="29" w:name="_Toc132389752"/>
+      <w:bookmarkStart w:id="29" w:name="_Toc135689569"/>
       <w:r>
         <w:t>Lansering</w:t>
       </w:r>
@@ -3736,8 +4450,388 @@
         <w:t xml:space="preserve"> När detta är gjort så det sista vad behövs göras är att anordna en server som kan hålla min sida. Man kan skapa server själv eller köpa plats på en server också.</w:t>
       </w:r>
     </w:p>
+    <w:p>
+      <w:pPr>
+        <w:pStyle w:val="Rubrik1"/>
+      </w:pPr>
+      <w:bookmarkStart w:id="30" w:name="_Toc135689570"/>
+      <w:r>
+        <w:t>Webbutveckling 2</w:t>
+      </w:r>
+      <w:bookmarkEnd w:id="30"/>
+      <w:r>
+        <w:t xml:space="preserve"> </w:t>
+      </w:r>
+    </w:p>
+    <w:p>
+      <w:pPr>
+        <w:pStyle w:val="Rubrik2"/>
+      </w:pPr>
+      <w:bookmarkStart w:id="31" w:name="_Toc135689571"/>
+      <w:r>
+        <w:t>Teknik</w:t>
+      </w:r>
+      <w:bookmarkEnd w:id="31"/>
+    </w:p>
+    <w:p>
+      <w:r>
+        <w:t xml:space="preserve">Jag har valt att fokusera på JavaScript som min fördjupning för denna kurs. Jag har använt min hemsida som jag skev i kursen Webbutveckling 1. Jag har beslutat att fortsätta arbetet med just den hemsida och förbättra den med JavaScript. </w:t>
+      </w:r>
+    </w:p>
+    <w:p>
+      <w:r>
+        <w:t xml:space="preserve">Jag har valt att fokusera på två områden. Första är visuell förbättring som endast tillför förbättrat design. På index sida ska texter och bilder vara animerade och tillsammans med </w:t>
+      </w:r>
+      <w:proofErr w:type="spellStart"/>
+      <w:r>
+        <w:t>scrollning</w:t>
+      </w:r>
+      <w:proofErr w:type="spellEnd"/>
+      <w:r>
+        <w:t xml:space="preserve"> visar upp sig. </w:t>
+      </w:r>
+    </w:p>
+    <w:p>
+      <w:r>
+        <w:t xml:space="preserve">Den andra område är funktionalitets förbättring där efter att man har scrollat ner på sidan så kommer upp en liten knapp som tar man upp på toppen av sidan. </w:t>
+      </w:r>
+    </w:p>
+    <w:p>
+      <w:pPr>
+        <w:pStyle w:val="Rubrik2"/>
+      </w:pPr>
+      <w:bookmarkStart w:id="32" w:name="_Toc135689572"/>
+      <w:r>
+        <w:t>Redovisning</w:t>
+      </w:r>
+      <w:bookmarkEnd w:id="32"/>
+      <w:r>
+        <w:t xml:space="preserve"> </w:t>
+      </w:r>
+    </w:p>
+    <w:p>
+      <w:pPr>
+        <w:pStyle w:val="Rubrik3"/>
+      </w:pPr>
+      <w:bookmarkStart w:id="33" w:name="_Toc135689573"/>
+      <w:r>
+        <w:t>Animationer</w:t>
+      </w:r>
+      <w:bookmarkEnd w:id="33"/>
+      <w:r>
+        <w:t xml:space="preserve"> </w:t>
+      </w:r>
+    </w:p>
+    <w:p>
+      <w:r>
+        <w:t>Jag har valt att använda mig av Sal biblioteket för att kunna på lättaste sättet möjliggöra animationer när man scrollar ner på hemsidan (</w:t>
+      </w:r>
+      <w:hyperlink r:id="rId19" w:history="1">
+        <w:r>
+          <w:rPr>
+            <w:rStyle w:val="Hyperlnk"/>
+          </w:rPr>
+          <w:t>https://github.com/mciastek/sal</w:t>
+        </w:r>
+      </w:hyperlink>
+      <w:r>
+        <w:t xml:space="preserve">). Efter att jag har kopplat scriptet till index sida behövde jag ange när vill jag att animationer ska inträffa. För det använde jag i </w:t>
+      </w:r>
+      <w:proofErr w:type="spellStart"/>
+      <w:r>
+        <w:t>javascript</w:t>
+      </w:r>
+      <w:proofErr w:type="spellEnd"/>
+      <w:r>
+        <w:t xml:space="preserve"> filen Event </w:t>
+      </w:r>
+      <w:proofErr w:type="spellStart"/>
+      <w:r>
+        <w:t>Listener</w:t>
+      </w:r>
+      <w:proofErr w:type="spellEnd"/>
+      <w:r>
+        <w:t xml:space="preserve"> som kommer att triggas när sidan har laddats upp. Jag använde den Event för att säkerställa att hemsidan har laddat upp alla element innan den börjar arbeta med animationer för att undivka eventuella problem om det tar lång tid att ladda upp hemsidan. </w:t>
+      </w:r>
+    </w:p>
+    <w:p>
+      <w:r>
+        <w:t>Nästa steg</w:t>
+      </w:r>
+      <w:r>
+        <w:t xml:space="preserve"> var att hitta </w:t>
+      </w:r>
+      <w:r>
+        <w:t xml:space="preserve">elementen i index filen och ange hur vill jag att de ska animeras under </w:t>
+      </w:r>
+      <w:proofErr w:type="spellStart"/>
+      <w:r>
+        <w:t>scrollning</w:t>
+      </w:r>
+      <w:proofErr w:type="spellEnd"/>
+      <w:r>
+        <w:t xml:space="preserve"> med att ange bland annat tid </w:t>
+      </w:r>
+      <w:r>
+        <w:t xml:space="preserve">hur lång animation ska ta osv. </w:t>
+      </w:r>
+    </w:p>
+    <w:p/>
+    <w:p/>
+    <w:p/>
+    <w:p>
+      <w:pPr>
+        <w:pStyle w:val="Rubrik3"/>
+      </w:pPr>
+      <w:bookmarkStart w:id="34" w:name="_Toc135689574"/>
+      <w:r>
+        <w:lastRenderedPageBreak/>
+        <w:t xml:space="preserve">Back to </w:t>
+      </w:r>
+      <w:proofErr w:type="spellStart"/>
+      <w:r>
+        <w:t>top</w:t>
+      </w:r>
+      <w:proofErr w:type="spellEnd"/>
+      <w:r>
+        <w:t xml:space="preserve"> knapp</w:t>
+      </w:r>
+      <w:bookmarkEnd w:id="34"/>
+      <w:r>
+        <w:t xml:space="preserve"> </w:t>
+      </w:r>
+    </w:p>
+    <w:p>
+      <w:r>
+        <w:t xml:space="preserve">För denna del har jag först skapat en länk som jag har </w:t>
+      </w:r>
+      <w:proofErr w:type="spellStart"/>
+      <w:r>
+        <w:t>href</w:t>
+      </w:r>
+      <w:proofErr w:type="spellEnd"/>
+      <w:r>
+        <w:t xml:space="preserve"> som # för att få hemsidan tillbaka till toppen. Jag har givit den också style in </w:t>
+      </w:r>
+      <w:proofErr w:type="spellStart"/>
+      <w:r>
+        <w:t>css</w:t>
+      </w:r>
+      <w:proofErr w:type="spellEnd"/>
+      <w:r>
+        <w:t xml:space="preserve">. Med hjälp av </w:t>
+      </w:r>
+      <w:proofErr w:type="spellStart"/>
+      <w:r>
+        <w:t>javascipt</w:t>
+      </w:r>
+      <w:proofErr w:type="spellEnd"/>
+      <w:r>
+        <w:t xml:space="preserve"> har jag </w:t>
+      </w:r>
+      <w:r>
+        <w:t xml:space="preserve">fixat två funktioner. </w:t>
+      </w:r>
+    </w:p>
+    <w:p>
+      <w:r>
+        <w:t xml:space="preserve">En funktion </w:t>
+      </w:r>
+      <w:proofErr w:type="spellStart"/>
+      <w:r>
+        <w:t>scrollToTop</w:t>
+      </w:r>
+      <w:proofErr w:type="spellEnd"/>
+      <w:r>
+        <w:t xml:space="preserve"> är funktionen som efter att den har tagit bort standard beteende i länken (</w:t>
+      </w:r>
+      <w:r>
+        <w:t>t</w:t>
+      </w:r>
+      <w:r>
+        <w:t xml:space="preserve">ill exempel att den scrollar direkt upp på toppen av sidan) ser till att när man </w:t>
+      </w:r>
+      <w:proofErr w:type="spellStart"/>
+      <w:r>
+        <w:t>clickar</w:t>
+      </w:r>
+      <w:proofErr w:type="spellEnd"/>
+      <w:r>
+        <w:t xml:space="preserve"> på knappen tar dig direkt högst </w:t>
+      </w:r>
+      <w:proofErr w:type="spellStart"/>
+      <w:r>
+        <w:t>up</w:t>
+      </w:r>
+      <w:proofErr w:type="spellEnd"/>
+      <w:r>
+        <w:t xml:space="preserve">. </w:t>
+      </w:r>
+    </w:p>
+    <w:p>
+      <w:r>
+        <w:t xml:space="preserve">Andra funktionen </w:t>
+      </w:r>
+      <w:proofErr w:type="spellStart"/>
+      <w:r>
+        <w:t>handleScroll</w:t>
+      </w:r>
+      <w:proofErr w:type="spellEnd"/>
+      <w:r>
+        <w:t xml:space="preserve"> ser till att knappen inte syns förens användaren har scrollat minst 25% av hemsidan. Det skulle vara oanvändbar att ha den direkt synlig när man redan är på </w:t>
+      </w:r>
+      <w:proofErr w:type="spellStart"/>
+      <w:r>
+        <w:t>top</w:t>
+      </w:r>
+      <w:proofErr w:type="spellEnd"/>
+      <w:r>
+        <w:t xml:space="preserve">. </w:t>
+      </w:r>
+      <w:r>
+        <w:t xml:space="preserve">Därför med hjälp av </w:t>
+      </w:r>
+      <w:proofErr w:type="spellStart"/>
+      <w:r>
+        <w:t>scrollHeight</w:t>
+      </w:r>
+      <w:proofErr w:type="spellEnd"/>
+      <w:r>
+        <w:t xml:space="preserve"> och </w:t>
+      </w:r>
+      <w:proofErr w:type="spellStart"/>
+      <w:r>
+        <w:t>clientHeight</w:t>
+      </w:r>
+      <w:proofErr w:type="spellEnd"/>
+      <w:r>
+        <w:t xml:space="preserve"> har jag räknat ut 25% av ”scrollat” sidan. Därefter kommer det enkel villkor att göra knappen synlig med hjälp av </w:t>
+      </w:r>
+      <w:proofErr w:type="spellStart"/>
+      <w:r>
+        <w:t>classList.Add</w:t>
+      </w:r>
+      <w:proofErr w:type="spellEnd"/>
+      <w:r>
+        <w:t xml:space="preserve"> metoden. </w:t>
+      </w:r>
+    </w:p>
+    <w:p>
+      <w:pPr>
+        <w:pStyle w:val="Rubrik2"/>
+      </w:pPr>
+      <w:bookmarkStart w:id="35" w:name="_Toc135689575"/>
+      <w:r>
+        <w:t>Sammanfattning</w:t>
+      </w:r>
+      <w:bookmarkEnd w:id="35"/>
+      <w:r>
+        <w:t xml:space="preserve"> </w:t>
+      </w:r>
+    </w:p>
+    <w:p>
+      <w:pPr>
+        <w:pStyle w:val="Rubrik3"/>
+      </w:pPr>
+      <w:bookmarkStart w:id="36" w:name="_Toc135689576"/>
+      <w:r>
+        <w:t>Progressiv förbättring</w:t>
+      </w:r>
+      <w:bookmarkEnd w:id="36"/>
+    </w:p>
+    <w:p>
+      <w:r>
+        <w:t>Både funktioner som jag har applicerat till min hemsida har jag kontrollerat i olika miljön på olika webbläsaren och allt fungerar som det ska. Funktionen endast g</w:t>
+      </w:r>
+      <w:r>
+        <w:t>e</w:t>
+      </w:r>
+      <w:r>
+        <w:t xml:space="preserve">r hemsidan bättre utseende eller funktionalitet men </w:t>
+      </w:r>
+      <w:proofErr w:type="spellStart"/>
+      <w:r>
+        <w:t>javascript</w:t>
+      </w:r>
+      <w:proofErr w:type="spellEnd"/>
+      <w:r>
+        <w:t xml:space="preserve"> behövs inte för att man skulle kunna använda hemsidan, d.v.s. man kommer kunna komma åt alla funktioner även utan dessa förbättringar. </w:t>
+      </w:r>
+    </w:p>
+    <w:p>
+      <w:pPr>
+        <w:pStyle w:val="Rubrik3"/>
+      </w:pPr>
+      <w:bookmarkStart w:id="37" w:name="_Toc135689577"/>
+      <w:r>
+        <w:t>Målgrupp</w:t>
+      </w:r>
+      <w:bookmarkEnd w:id="37"/>
+    </w:p>
+    <w:p>
+      <w:r>
+        <w:t xml:space="preserve">Både funktioner tycker jag passar målgruppen som jag beskrev högre upp. Animationer är representation av nyfikenhet, design och utveckling. Eftersom restaurangen riktar sig mot unga personer med högre inkomst så passar dessa förbättringar målgruppen som kommer </w:t>
+      </w:r>
+      <w:r>
+        <w:t xml:space="preserve">tycka om rörliga bilder och användbara knappar. </w:t>
+      </w:r>
+    </w:p>
+    <w:p>
+      <w:pPr>
+        <w:pStyle w:val="Rubrik3"/>
+      </w:pPr>
+      <w:bookmarkStart w:id="38" w:name="_Toc135689578"/>
+      <w:r>
+        <w:t>Säkerhet</w:t>
+      </w:r>
+      <w:bookmarkEnd w:id="38"/>
+    </w:p>
+    <w:p>
+      <w:r>
+        <w:t xml:space="preserve">För projektet jag har valt finns inte stora ytor att arbeta med säkerhet. Jag har dock använt mig av </w:t>
+      </w:r>
+      <w:proofErr w:type="spellStart"/>
+      <w:r>
+        <w:t>netlify</w:t>
+      </w:r>
+      <w:proofErr w:type="spellEnd"/>
+      <w:r>
+        <w:t xml:space="preserve"> för att få min sida online. </w:t>
+      </w:r>
+      <w:proofErr w:type="spellStart"/>
+      <w:r>
+        <w:t>Netlify</w:t>
+      </w:r>
+      <w:proofErr w:type="spellEnd"/>
+      <w:r>
+        <w:t xml:space="preserve"> bistår med gratis SSL certifikat (</w:t>
+      </w:r>
+      <w:proofErr w:type="spellStart"/>
+      <w:r>
+        <w:t>https</w:t>
+      </w:r>
+      <w:proofErr w:type="spellEnd"/>
+      <w:r>
+        <w:t xml:space="preserve">) som i sin tur lägger på ett lager av extra säkerhet. </w:t>
+      </w:r>
+    </w:p>
+    <w:p>
+      <w:pPr>
+        <w:pStyle w:val="Rubrik3"/>
+      </w:pPr>
+      <w:bookmarkStart w:id="39" w:name="_Toc135689579"/>
+      <w:r>
+        <w:t>Förbättringar</w:t>
+      </w:r>
+      <w:bookmarkEnd w:id="39"/>
+    </w:p>
+    <w:p>
+      <w:r>
+        <w:t xml:space="preserve">Jag hade också tankar angående hamburgermeny som jag har tänkt mig att göra sist men tyvärr på grund av tidigare nämnda privata anledningar har jag inte hittat tillräckligt med tid att hinna med det också och har beslutat att satsa på dessa två ovannämnda. </w:t>
+      </w:r>
+    </w:p>
     <w:sectPr>
-      <w:footerReference w:type="first" r:id="rId19"/>
+      <w:footerReference w:type="first" r:id="rId20"/>
       <w:pgSz w:w="11906" w:h="16838"/>
       <w:pgMar w:top="1417" w:right="1417" w:bottom="1417" w:left="1417" w:header="708" w:footer="708" w:gutter="0"/>
       <w:pgNumType w:start="1"/>
@@ -3749,7 +4843,7 @@
 </file>
 
 <file path=word/endnotes.xml><?xml version="1.0" encoding="utf-8"?>
-<w:endnotes xmlns:wpc="http://schemas.microsoft.com/office/word/2010/wordprocessingCanvas" xmlns:cx="http://schemas.microsoft.com/office/drawing/2014/chartex" xmlns:cx1="http://schemas.microsoft.com/office/drawing/2015/9/8/chartex" xmlns:cx2="http://schemas.microsoft.com/office/drawing/2015/10/21/chartex" xmlns:cx3="http://schemas.microsoft.com/office/drawing/2016/5/9/chartex" xmlns:cx4="http://schemas.microsoft.com/office/drawing/2016/5/10/chartex" xmlns:cx5="http://schemas.microsoft.com/office/drawing/2016/5/11/chartex" xmlns:cx6="http://schemas.microsoft.com/office/drawing/2016/5/12/chartex" xmlns:cx7="http://schemas.microsoft.com/office/drawing/2016/5/13/chartex" xmlns:cx8="http://schemas.microsoft.com/office/drawing/2016/5/14/chartex" xmlns:mc="http://schemas.openxmlformats.org/markup-compatibility/2006" xmlns:aink="http://schemas.microsoft.com/office/drawing/2016/ink" xmlns:am3d="http://schemas.microsoft.com/office/drawing/2017/model3d" xmlns:o="urn:schemas-microsoft-com:office:office" xmlns:oel="http://schemas.microsoft.com/office/2019/extlst" xmlns:r="http://schemas.openxmlformats.org/officeDocument/2006/relationships" xmlns:m="http://schemas.openxmlformats.org/officeDocument/2006/math" xmlns:v="urn:schemas-microsoft-com:vml" xmlns:wp14="http://schemas.microsoft.com/office/word/2010/wordprocessingDrawing" xmlns:wp="http://schemas.openxmlformats.org/drawingml/2006/wordprocessingDrawing" xmlns:w10="urn:schemas-microsoft-com:office:word" xmlns:w="http://schemas.openxmlformats.org/wordprocessingml/2006/main" xmlns:w14="http://schemas.microsoft.com/office/word/2010/wordml" xmlns:w15="http://schemas.microsoft.com/office/word/2012/wordml" xmlns:w16cex="http://schemas.microsoft.com/office/word/2018/wordml/cex" xmlns:w16cid="http://schemas.microsoft.com/office/word/2016/wordml/cid" xmlns:w16="http://schemas.microsoft.com/office/word/2018/wordml" xmlns:w16du="http://schemas.microsoft.com/office/word/2023/wordml/word16du" xmlns:w16sdtdh="http://schemas.microsoft.com/office/word/2020/wordml/sdtdatahash" xmlns:w16se="http://schemas.microsoft.com/office/word/2015/wordml/symex" xmlns:wpg="http://schemas.microsoft.com/office/word/2010/wordprocessingGroup" xmlns:wpi="http://schemas.microsoft.com/office/word/2010/wordprocessingInk" xmlns:wne="http://schemas.microsoft.com/office/word/2006/wordml" xmlns:wps="http://schemas.microsoft.com/office/word/2010/wordprocessingShape" mc:Ignorable="w14 w15 w16se w16cid w16 w16cex w16sdtdh wp14">
+<w:endnotes xmlns:wpc="http://schemas.microsoft.com/office/word/2010/wordprocessingCanvas" xmlns:cx="http://schemas.microsoft.com/office/drawing/2014/chartex" xmlns:cx1="http://schemas.microsoft.com/office/drawing/2015/9/8/chartex" xmlns:cx2="http://schemas.microsoft.com/office/drawing/2015/10/21/chartex" xmlns:cx3="http://schemas.microsoft.com/office/drawing/2016/5/9/chartex" xmlns:cx4="http://schemas.microsoft.com/office/drawing/2016/5/10/chartex" xmlns:cx5="http://schemas.microsoft.com/office/drawing/2016/5/11/chartex" xmlns:cx6="http://schemas.microsoft.com/office/drawing/2016/5/12/chartex" xmlns:cx7="http://schemas.microsoft.com/office/drawing/2016/5/13/chartex" xmlns:cx8="http://schemas.microsoft.com/office/drawing/2016/5/14/chartex" xmlns:mc="http://schemas.openxmlformats.org/markup-compatibility/2006" xmlns:aink="http://schemas.microsoft.com/office/drawing/2016/ink" xmlns:am3d="http://schemas.microsoft.com/office/drawing/2017/model3d" xmlns:o="urn:schemas-microsoft-com:office:office" xmlns:oel="http://schemas.microsoft.com/office/2019/extlst" xmlns:r="http://schemas.openxmlformats.org/officeDocument/2006/relationships" xmlns:m="http://schemas.openxmlformats.org/officeDocument/2006/math" xmlns:v="urn:schemas-microsoft-com:vml" xmlns:wp14="http://schemas.microsoft.com/office/word/2010/wordprocessingDrawing" xmlns:wp="http://schemas.openxmlformats.org/drawingml/2006/wordprocessingDrawing" xmlns:w10="urn:schemas-microsoft-com:office:word" xmlns:w="http://schemas.openxmlformats.org/wordprocessingml/2006/main" xmlns:w14="http://schemas.microsoft.com/office/word/2010/wordml" xmlns:w15="http://schemas.microsoft.com/office/word/2012/wordml" xmlns:w16cex="http://schemas.microsoft.com/office/word/2018/wordml/cex" xmlns:w16cid="http://schemas.microsoft.com/office/word/2016/wordml/cid" xmlns:w16="http://schemas.microsoft.com/office/word/2018/wordml" xmlns:w16sdtdh="http://schemas.microsoft.com/office/word/2020/wordml/sdtdatahash" xmlns:w16se="http://schemas.microsoft.com/office/word/2015/wordml/symex" xmlns:wpg="http://schemas.microsoft.com/office/word/2010/wordprocessingGroup" xmlns:wpi="http://schemas.microsoft.com/office/word/2010/wordprocessingInk" xmlns:wne="http://schemas.microsoft.com/office/word/2006/wordml" xmlns:wps="http://schemas.microsoft.com/office/word/2010/wordprocessingShape" mc:Ignorable="w14 w15 w16se w16cid w16 w16cex w16sdtdh wp14">
   <w:endnote w:type="separator" w:id="-1">
     <w:p>
       <w:pPr>
@@ -3774,7 +4868,7 @@
 </file>
 
 <file path=word/footer1.xml><?xml version="1.0" encoding="utf-8"?>
-<w:ftr xmlns:wpc="http://schemas.microsoft.com/office/word/2010/wordprocessingCanvas" xmlns:cx="http://schemas.microsoft.com/office/drawing/2014/chartex" xmlns:cx1="http://schemas.microsoft.com/office/drawing/2015/9/8/chartex" xmlns:cx2="http://schemas.microsoft.com/office/drawing/2015/10/21/chartex" xmlns:cx3="http://schemas.microsoft.com/office/drawing/2016/5/9/chartex" xmlns:cx4="http://schemas.microsoft.com/office/drawing/2016/5/10/chartex" xmlns:cx5="http://schemas.microsoft.com/office/drawing/2016/5/11/chartex" xmlns:cx6="http://schemas.microsoft.com/office/drawing/2016/5/12/chartex" xmlns:cx7="http://schemas.microsoft.com/office/drawing/2016/5/13/chartex" xmlns:cx8="http://schemas.microsoft.com/office/drawing/2016/5/14/chartex" xmlns:mc="http://schemas.openxmlformats.org/markup-compatibility/2006" xmlns:aink="http://schemas.microsoft.com/office/drawing/2016/ink" xmlns:am3d="http://schemas.microsoft.com/office/drawing/2017/model3d" xmlns:o="urn:schemas-microsoft-com:office:office" xmlns:oel="http://schemas.microsoft.com/office/2019/extlst" xmlns:r="http://schemas.openxmlformats.org/officeDocument/2006/relationships" xmlns:m="http://schemas.openxmlformats.org/officeDocument/2006/math" xmlns:v="urn:schemas-microsoft-com:vml" xmlns:wp14="http://schemas.microsoft.com/office/word/2010/wordprocessingDrawing" xmlns:wp="http://schemas.openxmlformats.org/drawingml/2006/wordprocessingDrawing" xmlns:w10="urn:schemas-microsoft-com:office:word" xmlns:w="http://schemas.openxmlformats.org/wordprocessingml/2006/main" xmlns:w14="http://schemas.microsoft.com/office/word/2010/wordml" xmlns:w15="http://schemas.microsoft.com/office/word/2012/wordml" xmlns:w16cex="http://schemas.microsoft.com/office/word/2018/wordml/cex" xmlns:w16cid="http://schemas.microsoft.com/office/word/2016/wordml/cid" xmlns:w16="http://schemas.microsoft.com/office/word/2018/wordml" xmlns:w16du="http://schemas.microsoft.com/office/word/2023/wordml/word16du" xmlns:w16sdtdh="http://schemas.microsoft.com/office/word/2020/wordml/sdtdatahash" xmlns:w16se="http://schemas.microsoft.com/office/word/2015/wordml/symex" xmlns:wpg="http://schemas.microsoft.com/office/word/2010/wordprocessingGroup" xmlns:wpi="http://schemas.microsoft.com/office/word/2010/wordprocessingInk" xmlns:wne="http://schemas.microsoft.com/office/word/2006/wordml" xmlns:wps="http://schemas.microsoft.com/office/word/2010/wordprocessingShape" mc:Ignorable="w14 w15 w16se w16cid w16 w16cex w16sdtdh wp14">
+<w:ftr xmlns:wpc="http://schemas.microsoft.com/office/word/2010/wordprocessingCanvas" xmlns:cx="http://schemas.microsoft.com/office/drawing/2014/chartex" xmlns:cx1="http://schemas.microsoft.com/office/drawing/2015/9/8/chartex" xmlns:cx2="http://schemas.microsoft.com/office/drawing/2015/10/21/chartex" xmlns:cx3="http://schemas.microsoft.com/office/drawing/2016/5/9/chartex" xmlns:cx4="http://schemas.microsoft.com/office/drawing/2016/5/10/chartex" xmlns:cx5="http://schemas.microsoft.com/office/drawing/2016/5/11/chartex" xmlns:cx6="http://schemas.microsoft.com/office/drawing/2016/5/12/chartex" xmlns:cx7="http://schemas.microsoft.com/office/drawing/2016/5/13/chartex" xmlns:cx8="http://schemas.microsoft.com/office/drawing/2016/5/14/chartex" xmlns:mc="http://schemas.openxmlformats.org/markup-compatibility/2006" xmlns:aink="http://schemas.microsoft.com/office/drawing/2016/ink" xmlns:am3d="http://schemas.microsoft.com/office/drawing/2017/model3d" xmlns:o="urn:schemas-microsoft-com:office:office" xmlns:oel="http://schemas.microsoft.com/office/2019/extlst" xmlns:r="http://schemas.openxmlformats.org/officeDocument/2006/relationships" xmlns:m="http://schemas.openxmlformats.org/officeDocument/2006/math" xmlns:v="urn:schemas-microsoft-com:vml" xmlns:wp14="http://schemas.microsoft.com/office/word/2010/wordprocessingDrawing" xmlns:wp="http://schemas.openxmlformats.org/drawingml/2006/wordprocessingDrawing" xmlns:w10="urn:schemas-microsoft-com:office:word" xmlns:w="http://schemas.openxmlformats.org/wordprocessingml/2006/main" xmlns:w14="http://schemas.microsoft.com/office/word/2010/wordml" xmlns:w15="http://schemas.microsoft.com/office/word/2012/wordml" xmlns:w16cex="http://schemas.microsoft.com/office/word/2018/wordml/cex" xmlns:w16cid="http://schemas.microsoft.com/office/word/2016/wordml/cid" xmlns:w16="http://schemas.microsoft.com/office/word/2018/wordml" xmlns:w16sdtdh="http://schemas.microsoft.com/office/word/2020/wordml/sdtdatahash" xmlns:w16se="http://schemas.microsoft.com/office/word/2015/wordml/symex" xmlns:wpg="http://schemas.microsoft.com/office/word/2010/wordprocessingGroup" xmlns:wpi="http://schemas.microsoft.com/office/word/2010/wordprocessingInk" xmlns:wne="http://schemas.microsoft.com/office/word/2006/wordml" xmlns:wps="http://schemas.microsoft.com/office/word/2010/wordprocessingShape" mc:Ignorable="w14 w15 w16se w16cid w16 w16cex w16sdtdh wp14">
   <w:sdt>
     <w:sdtPr>
       <w:rPr>
@@ -3839,7 +4933,7 @@
 </file>
 
 <file path=word/footer2.xml><?xml version="1.0" encoding="utf-8"?>
-<w:ftr xmlns:wpc="http://schemas.microsoft.com/office/word/2010/wordprocessingCanvas" xmlns:cx="http://schemas.microsoft.com/office/drawing/2014/chartex" xmlns:cx1="http://schemas.microsoft.com/office/drawing/2015/9/8/chartex" xmlns:cx2="http://schemas.microsoft.com/office/drawing/2015/10/21/chartex" xmlns:cx3="http://schemas.microsoft.com/office/drawing/2016/5/9/chartex" xmlns:cx4="http://schemas.microsoft.com/office/drawing/2016/5/10/chartex" xmlns:cx5="http://schemas.microsoft.com/office/drawing/2016/5/11/chartex" xmlns:cx6="http://schemas.microsoft.com/office/drawing/2016/5/12/chartex" xmlns:cx7="http://schemas.microsoft.com/office/drawing/2016/5/13/chartex" xmlns:cx8="http://schemas.microsoft.com/office/drawing/2016/5/14/chartex" xmlns:mc="http://schemas.openxmlformats.org/markup-compatibility/2006" xmlns:aink="http://schemas.microsoft.com/office/drawing/2016/ink" xmlns:am3d="http://schemas.microsoft.com/office/drawing/2017/model3d" xmlns:o="urn:schemas-microsoft-com:office:office" xmlns:oel="http://schemas.microsoft.com/office/2019/extlst" xmlns:r="http://schemas.openxmlformats.org/officeDocument/2006/relationships" xmlns:m="http://schemas.openxmlformats.org/officeDocument/2006/math" xmlns:v="urn:schemas-microsoft-com:vml" xmlns:wp14="http://schemas.microsoft.com/office/word/2010/wordprocessingDrawing" xmlns:wp="http://schemas.openxmlformats.org/drawingml/2006/wordprocessingDrawing" xmlns:w10="urn:schemas-microsoft-com:office:word" xmlns:w="http://schemas.openxmlformats.org/wordprocessingml/2006/main" xmlns:w14="http://schemas.microsoft.com/office/word/2010/wordml" xmlns:w15="http://schemas.microsoft.com/office/word/2012/wordml" xmlns:w16cex="http://schemas.microsoft.com/office/word/2018/wordml/cex" xmlns:w16cid="http://schemas.microsoft.com/office/word/2016/wordml/cid" xmlns:w16="http://schemas.microsoft.com/office/word/2018/wordml" xmlns:w16du="http://schemas.microsoft.com/office/word/2023/wordml/word16du" xmlns:w16sdtdh="http://schemas.microsoft.com/office/word/2020/wordml/sdtdatahash" xmlns:w16se="http://schemas.microsoft.com/office/word/2015/wordml/symex" xmlns:wpg="http://schemas.microsoft.com/office/word/2010/wordprocessingGroup" xmlns:wpi="http://schemas.microsoft.com/office/word/2010/wordprocessingInk" xmlns:wne="http://schemas.microsoft.com/office/word/2006/wordml" xmlns:wps="http://schemas.microsoft.com/office/word/2010/wordprocessingShape" mc:Ignorable="w14 w15 w16se w16cid w16 w16cex w16sdtdh wp14">
+<w:ftr xmlns:wpc="http://schemas.microsoft.com/office/word/2010/wordprocessingCanvas" xmlns:cx="http://schemas.microsoft.com/office/drawing/2014/chartex" xmlns:cx1="http://schemas.microsoft.com/office/drawing/2015/9/8/chartex" xmlns:cx2="http://schemas.microsoft.com/office/drawing/2015/10/21/chartex" xmlns:cx3="http://schemas.microsoft.com/office/drawing/2016/5/9/chartex" xmlns:cx4="http://schemas.microsoft.com/office/drawing/2016/5/10/chartex" xmlns:cx5="http://schemas.microsoft.com/office/drawing/2016/5/11/chartex" xmlns:cx6="http://schemas.microsoft.com/office/drawing/2016/5/12/chartex" xmlns:cx7="http://schemas.microsoft.com/office/drawing/2016/5/13/chartex" xmlns:cx8="http://schemas.microsoft.com/office/drawing/2016/5/14/chartex" xmlns:mc="http://schemas.openxmlformats.org/markup-compatibility/2006" xmlns:aink="http://schemas.microsoft.com/office/drawing/2016/ink" xmlns:am3d="http://schemas.microsoft.com/office/drawing/2017/model3d" xmlns:o="urn:schemas-microsoft-com:office:office" xmlns:oel="http://schemas.microsoft.com/office/2019/extlst" xmlns:r="http://schemas.openxmlformats.org/officeDocument/2006/relationships" xmlns:m="http://schemas.openxmlformats.org/officeDocument/2006/math" xmlns:v="urn:schemas-microsoft-com:vml" xmlns:wp14="http://schemas.microsoft.com/office/word/2010/wordprocessingDrawing" xmlns:wp="http://schemas.openxmlformats.org/drawingml/2006/wordprocessingDrawing" xmlns:w10="urn:schemas-microsoft-com:office:word" xmlns:w="http://schemas.openxmlformats.org/wordprocessingml/2006/main" xmlns:w14="http://schemas.microsoft.com/office/word/2010/wordml" xmlns:w15="http://schemas.microsoft.com/office/word/2012/wordml" xmlns:w16cex="http://schemas.microsoft.com/office/word/2018/wordml/cex" xmlns:w16cid="http://schemas.microsoft.com/office/word/2016/wordml/cid" xmlns:w16="http://schemas.microsoft.com/office/word/2018/wordml" xmlns:w16sdtdh="http://schemas.microsoft.com/office/word/2020/wordml/sdtdatahash" xmlns:w16se="http://schemas.microsoft.com/office/word/2015/wordml/symex" xmlns:wpg="http://schemas.microsoft.com/office/word/2010/wordprocessingGroup" xmlns:wpi="http://schemas.microsoft.com/office/word/2010/wordprocessingInk" xmlns:wne="http://schemas.microsoft.com/office/word/2006/wordml" xmlns:wps="http://schemas.microsoft.com/office/word/2010/wordprocessingShape" mc:Ignorable="w14 w15 w16se w16cid w16 w16cex w16sdtdh wp14">
   <w:p>
     <w:pPr>
       <w:pStyle w:val="Sidfot"/>
@@ -3850,7 +4944,7 @@
 </file>
 
 <file path=word/footer3.xml><?xml version="1.0" encoding="utf-8"?>
-<w:ftr xmlns:wpc="http://schemas.microsoft.com/office/word/2010/wordprocessingCanvas" xmlns:cx="http://schemas.microsoft.com/office/drawing/2014/chartex" xmlns:cx1="http://schemas.microsoft.com/office/drawing/2015/9/8/chartex" xmlns:cx2="http://schemas.microsoft.com/office/drawing/2015/10/21/chartex" xmlns:cx3="http://schemas.microsoft.com/office/drawing/2016/5/9/chartex" xmlns:cx4="http://schemas.microsoft.com/office/drawing/2016/5/10/chartex" xmlns:cx5="http://schemas.microsoft.com/office/drawing/2016/5/11/chartex" xmlns:cx6="http://schemas.microsoft.com/office/drawing/2016/5/12/chartex" xmlns:cx7="http://schemas.microsoft.com/office/drawing/2016/5/13/chartex" xmlns:cx8="http://schemas.microsoft.com/office/drawing/2016/5/14/chartex" xmlns:mc="http://schemas.openxmlformats.org/markup-compatibility/2006" xmlns:aink="http://schemas.microsoft.com/office/drawing/2016/ink" xmlns:am3d="http://schemas.microsoft.com/office/drawing/2017/model3d" xmlns:o="urn:schemas-microsoft-com:office:office" xmlns:oel="http://schemas.microsoft.com/office/2019/extlst" xmlns:r="http://schemas.openxmlformats.org/officeDocument/2006/relationships" xmlns:m="http://schemas.openxmlformats.org/officeDocument/2006/math" xmlns:v="urn:schemas-microsoft-com:vml" xmlns:wp14="http://schemas.microsoft.com/office/word/2010/wordprocessingDrawing" xmlns:wp="http://schemas.openxmlformats.org/drawingml/2006/wordprocessingDrawing" xmlns:w10="urn:schemas-microsoft-com:office:word" xmlns:w="http://schemas.openxmlformats.org/wordprocessingml/2006/main" xmlns:w14="http://schemas.microsoft.com/office/word/2010/wordml" xmlns:w15="http://schemas.microsoft.com/office/word/2012/wordml" xmlns:w16cex="http://schemas.microsoft.com/office/word/2018/wordml/cex" xmlns:w16cid="http://schemas.microsoft.com/office/word/2016/wordml/cid" xmlns:w16="http://schemas.microsoft.com/office/word/2018/wordml" xmlns:w16du="http://schemas.microsoft.com/office/word/2023/wordml/word16du" xmlns:w16sdtdh="http://schemas.microsoft.com/office/word/2020/wordml/sdtdatahash" xmlns:w16se="http://schemas.microsoft.com/office/word/2015/wordml/symex" xmlns:wpg="http://schemas.microsoft.com/office/word/2010/wordprocessingGroup" xmlns:wpi="http://schemas.microsoft.com/office/word/2010/wordprocessingInk" xmlns:wne="http://schemas.microsoft.com/office/word/2006/wordml" xmlns:wps="http://schemas.microsoft.com/office/word/2010/wordprocessingShape" mc:Ignorable="w14 w15 w16se w16cid w16 w16cex w16sdtdh wp14">
+<w:ftr xmlns:wpc="http://schemas.microsoft.com/office/word/2010/wordprocessingCanvas" xmlns:cx="http://schemas.microsoft.com/office/drawing/2014/chartex" xmlns:cx1="http://schemas.microsoft.com/office/drawing/2015/9/8/chartex" xmlns:cx2="http://schemas.microsoft.com/office/drawing/2015/10/21/chartex" xmlns:cx3="http://schemas.microsoft.com/office/drawing/2016/5/9/chartex" xmlns:cx4="http://schemas.microsoft.com/office/drawing/2016/5/10/chartex" xmlns:cx5="http://schemas.microsoft.com/office/drawing/2016/5/11/chartex" xmlns:cx6="http://schemas.microsoft.com/office/drawing/2016/5/12/chartex" xmlns:cx7="http://schemas.microsoft.com/office/drawing/2016/5/13/chartex" xmlns:cx8="http://schemas.microsoft.com/office/drawing/2016/5/14/chartex" xmlns:mc="http://schemas.openxmlformats.org/markup-compatibility/2006" xmlns:aink="http://schemas.microsoft.com/office/drawing/2016/ink" xmlns:am3d="http://schemas.microsoft.com/office/drawing/2017/model3d" xmlns:o="urn:schemas-microsoft-com:office:office" xmlns:oel="http://schemas.microsoft.com/office/2019/extlst" xmlns:r="http://schemas.openxmlformats.org/officeDocument/2006/relationships" xmlns:m="http://schemas.openxmlformats.org/officeDocument/2006/math" xmlns:v="urn:schemas-microsoft-com:vml" xmlns:wp14="http://schemas.microsoft.com/office/word/2010/wordprocessingDrawing" xmlns:wp="http://schemas.openxmlformats.org/drawingml/2006/wordprocessingDrawing" xmlns:w10="urn:schemas-microsoft-com:office:word" xmlns:w="http://schemas.openxmlformats.org/wordprocessingml/2006/main" xmlns:w14="http://schemas.microsoft.com/office/word/2010/wordml" xmlns:w15="http://schemas.microsoft.com/office/word/2012/wordml" xmlns:w16cex="http://schemas.microsoft.com/office/word/2018/wordml/cex" xmlns:w16cid="http://schemas.microsoft.com/office/word/2016/wordml/cid" xmlns:w16="http://schemas.microsoft.com/office/word/2018/wordml" xmlns:w16sdtdh="http://schemas.microsoft.com/office/word/2020/wordml/sdtdatahash" xmlns:w16se="http://schemas.microsoft.com/office/word/2015/wordml/symex" xmlns:wpg="http://schemas.microsoft.com/office/word/2010/wordprocessingGroup" xmlns:wpi="http://schemas.microsoft.com/office/word/2010/wordprocessingInk" xmlns:wne="http://schemas.microsoft.com/office/word/2006/wordml" xmlns:wps="http://schemas.microsoft.com/office/word/2010/wordprocessingShape" mc:Ignorable="w14 w15 w16se w16cid w16 w16cex w16sdtdh wp14">
   <w:p>
     <w:pPr>
       <w:pStyle w:val="Sidfot"/>
@@ -3861,7 +4955,7 @@
 </file>
 
 <file path=word/footer4.xml><?xml version="1.0" encoding="utf-8"?>
-<w:ftr xmlns:wpc="http://schemas.microsoft.com/office/word/2010/wordprocessingCanvas" xmlns:cx="http://schemas.microsoft.com/office/drawing/2014/chartex" xmlns:cx1="http://schemas.microsoft.com/office/drawing/2015/9/8/chartex" xmlns:cx2="http://schemas.microsoft.com/office/drawing/2015/10/21/chartex" xmlns:cx3="http://schemas.microsoft.com/office/drawing/2016/5/9/chartex" xmlns:cx4="http://schemas.microsoft.com/office/drawing/2016/5/10/chartex" xmlns:cx5="http://schemas.microsoft.com/office/drawing/2016/5/11/chartex" xmlns:cx6="http://schemas.microsoft.com/office/drawing/2016/5/12/chartex" xmlns:cx7="http://schemas.microsoft.com/office/drawing/2016/5/13/chartex" xmlns:cx8="http://schemas.microsoft.com/office/drawing/2016/5/14/chartex" xmlns:mc="http://schemas.openxmlformats.org/markup-compatibility/2006" xmlns:aink="http://schemas.microsoft.com/office/drawing/2016/ink" xmlns:am3d="http://schemas.microsoft.com/office/drawing/2017/model3d" xmlns:o="urn:schemas-microsoft-com:office:office" xmlns:oel="http://schemas.microsoft.com/office/2019/extlst" xmlns:r="http://schemas.openxmlformats.org/officeDocument/2006/relationships" xmlns:m="http://schemas.openxmlformats.org/officeDocument/2006/math" xmlns:v="urn:schemas-microsoft-com:vml" xmlns:wp14="http://schemas.microsoft.com/office/word/2010/wordprocessingDrawing" xmlns:wp="http://schemas.openxmlformats.org/drawingml/2006/wordprocessingDrawing" xmlns:w10="urn:schemas-microsoft-com:office:word" xmlns:w="http://schemas.openxmlformats.org/wordprocessingml/2006/main" xmlns:w14="http://schemas.microsoft.com/office/word/2010/wordml" xmlns:w15="http://schemas.microsoft.com/office/word/2012/wordml" xmlns:w16cex="http://schemas.microsoft.com/office/word/2018/wordml/cex" xmlns:w16cid="http://schemas.microsoft.com/office/word/2016/wordml/cid" xmlns:w16="http://schemas.microsoft.com/office/word/2018/wordml" xmlns:w16du="http://schemas.microsoft.com/office/word/2023/wordml/word16du" xmlns:w16sdtdh="http://schemas.microsoft.com/office/word/2020/wordml/sdtdatahash" xmlns:w16se="http://schemas.microsoft.com/office/word/2015/wordml/symex" xmlns:wpg="http://schemas.microsoft.com/office/word/2010/wordprocessingGroup" xmlns:wpi="http://schemas.microsoft.com/office/word/2010/wordprocessingInk" xmlns:wne="http://schemas.microsoft.com/office/word/2006/wordml" xmlns:wps="http://schemas.microsoft.com/office/word/2010/wordprocessingShape" mc:Ignorable="w14 w15 w16se w16cid w16 w16cex w16sdtdh wp14">
+<w:ftr xmlns:wpc="http://schemas.microsoft.com/office/word/2010/wordprocessingCanvas" xmlns:cx="http://schemas.microsoft.com/office/drawing/2014/chartex" xmlns:cx1="http://schemas.microsoft.com/office/drawing/2015/9/8/chartex" xmlns:cx2="http://schemas.microsoft.com/office/drawing/2015/10/21/chartex" xmlns:cx3="http://schemas.microsoft.com/office/drawing/2016/5/9/chartex" xmlns:cx4="http://schemas.microsoft.com/office/drawing/2016/5/10/chartex" xmlns:cx5="http://schemas.microsoft.com/office/drawing/2016/5/11/chartex" xmlns:cx6="http://schemas.microsoft.com/office/drawing/2016/5/12/chartex" xmlns:cx7="http://schemas.microsoft.com/office/drawing/2016/5/13/chartex" xmlns:cx8="http://schemas.microsoft.com/office/drawing/2016/5/14/chartex" xmlns:mc="http://schemas.openxmlformats.org/markup-compatibility/2006" xmlns:aink="http://schemas.microsoft.com/office/drawing/2016/ink" xmlns:am3d="http://schemas.microsoft.com/office/drawing/2017/model3d" xmlns:o="urn:schemas-microsoft-com:office:office" xmlns:oel="http://schemas.microsoft.com/office/2019/extlst" xmlns:r="http://schemas.openxmlformats.org/officeDocument/2006/relationships" xmlns:m="http://schemas.openxmlformats.org/officeDocument/2006/math" xmlns:v="urn:schemas-microsoft-com:vml" xmlns:wp14="http://schemas.microsoft.com/office/word/2010/wordprocessingDrawing" xmlns:wp="http://schemas.openxmlformats.org/drawingml/2006/wordprocessingDrawing" xmlns:w10="urn:schemas-microsoft-com:office:word" xmlns:w="http://schemas.openxmlformats.org/wordprocessingml/2006/main" xmlns:w14="http://schemas.microsoft.com/office/word/2010/wordml" xmlns:w15="http://schemas.microsoft.com/office/word/2012/wordml" xmlns:w16cex="http://schemas.microsoft.com/office/word/2018/wordml/cex" xmlns:w16cid="http://schemas.microsoft.com/office/word/2016/wordml/cid" xmlns:w16="http://schemas.microsoft.com/office/word/2018/wordml" xmlns:w16sdtdh="http://schemas.microsoft.com/office/word/2020/wordml/sdtdatahash" xmlns:w16se="http://schemas.microsoft.com/office/word/2015/wordml/symex" xmlns:wpg="http://schemas.microsoft.com/office/word/2010/wordprocessingGroup" xmlns:wpi="http://schemas.microsoft.com/office/word/2010/wordprocessingInk" xmlns:wne="http://schemas.microsoft.com/office/word/2006/wordml" xmlns:wps="http://schemas.microsoft.com/office/word/2010/wordprocessingShape" mc:Ignorable="w14 w15 w16se w16cid w16 w16cex w16sdtdh wp14">
   <w:p>
     <w:pPr>
       <w:pStyle w:val="Sidfot"/>
@@ -3953,7 +5047,7 @@
 </file>
 
 <file path=word/footer5.xml><?xml version="1.0" encoding="utf-8"?>
-<w:ftr xmlns:wpc="http://schemas.microsoft.com/office/word/2010/wordprocessingCanvas" xmlns:cx="http://schemas.microsoft.com/office/drawing/2014/chartex" xmlns:cx1="http://schemas.microsoft.com/office/drawing/2015/9/8/chartex" xmlns:cx2="http://schemas.microsoft.com/office/drawing/2015/10/21/chartex" xmlns:cx3="http://schemas.microsoft.com/office/drawing/2016/5/9/chartex" xmlns:cx4="http://schemas.microsoft.com/office/drawing/2016/5/10/chartex" xmlns:cx5="http://schemas.microsoft.com/office/drawing/2016/5/11/chartex" xmlns:cx6="http://schemas.microsoft.com/office/drawing/2016/5/12/chartex" xmlns:cx7="http://schemas.microsoft.com/office/drawing/2016/5/13/chartex" xmlns:cx8="http://schemas.microsoft.com/office/drawing/2016/5/14/chartex" xmlns:mc="http://schemas.openxmlformats.org/markup-compatibility/2006" xmlns:aink="http://schemas.microsoft.com/office/drawing/2016/ink" xmlns:am3d="http://schemas.microsoft.com/office/drawing/2017/model3d" xmlns:o="urn:schemas-microsoft-com:office:office" xmlns:oel="http://schemas.microsoft.com/office/2019/extlst" xmlns:r="http://schemas.openxmlformats.org/officeDocument/2006/relationships" xmlns:m="http://schemas.openxmlformats.org/officeDocument/2006/math" xmlns:v="urn:schemas-microsoft-com:vml" xmlns:wp14="http://schemas.microsoft.com/office/word/2010/wordprocessingDrawing" xmlns:wp="http://schemas.openxmlformats.org/drawingml/2006/wordprocessingDrawing" xmlns:w10="urn:schemas-microsoft-com:office:word" xmlns:w="http://schemas.openxmlformats.org/wordprocessingml/2006/main" xmlns:w14="http://schemas.microsoft.com/office/word/2010/wordml" xmlns:w15="http://schemas.microsoft.com/office/word/2012/wordml" xmlns:w16cex="http://schemas.microsoft.com/office/word/2018/wordml/cex" xmlns:w16cid="http://schemas.microsoft.com/office/word/2016/wordml/cid" xmlns:w16="http://schemas.microsoft.com/office/word/2018/wordml" xmlns:w16du="http://schemas.microsoft.com/office/word/2023/wordml/word16du" xmlns:w16sdtdh="http://schemas.microsoft.com/office/word/2020/wordml/sdtdatahash" xmlns:w16se="http://schemas.microsoft.com/office/word/2015/wordml/symex" xmlns:wpg="http://schemas.microsoft.com/office/word/2010/wordprocessingGroup" xmlns:wpi="http://schemas.microsoft.com/office/word/2010/wordprocessingInk" xmlns:wne="http://schemas.microsoft.com/office/word/2006/wordml" xmlns:wps="http://schemas.microsoft.com/office/word/2010/wordprocessingShape" mc:Ignorable="w14 w15 w16se w16cid w16 w16cex w16sdtdh wp14">
+<w:ftr xmlns:wpc="http://schemas.microsoft.com/office/word/2010/wordprocessingCanvas" xmlns:cx="http://schemas.microsoft.com/office/drawing/2014/chartex" xmlns:cx1="http://schemas.microsoft.com/office/drawing/2015/9/8/chartex" xmlns:cx2="http://schemas.microsoft.com/office/drawing/2015/10/21/chartex" xmlns:cx3="http://schemas.microsoft.com/office/drawing/2016/5/9/chartex" xmlns:cx4="http://schemas.microsoft.com/office/drawing/2016/5/10/chartex" xmlns:cx5="http://schemas.microsoft.com/office/drawing/2016/5/11/chartex" xmlns:cx6="http://schemas.microsoft.com/office/drawing/2016/5/12/chartex" xmlns:cx7="http://schemas.microsoft.com/office/drawing/2016/5/13/chartex" xmlns:cx8="http://schemas.microsoft.com/office/drawing/2016/5/14/chartex" xmlns:mc="http://schemas.openxmlformats.org/markup-compatibility/2006" xmlns:aink="http://schemas.microsoft.com/office/drawing/2016/ink" xmlns:am3d="http://schemas.microsoft.com/office/drawing/2017/model3d" xmlns:o="urn:schemas-microsoft-com:office:office" xmlns:oel="http://schemas.microsoft.com/office/2019/extlst" xmlns:r="http://schemas.openxmlformats.org/officeDocument/2006/relationships" xmlns:m="http://schemas.openxmlformats.org/officeDocument/2006/math" xmlns:v="urn:schemas-microsoft-com:vml" xmlns:wp14="http://schemas.microsoft.com/office/word/2010/wordprocessingDrawing" xmlns:wp="http://schemas.openxmlformats.org/drawingml/2006/wordprocessingDrawing" xmlns:w10="urn:schemas-microsoft-com:office:word" xmlns:w="http://schemas.openxmlformats.org/wordprocessingml/2006/main" xmlns:w14="http://schemas.microsoft.com/office/word/2010/wordml" xmlns:w15="http://schemas.microsoft.com/office/word/2012/wordml" xmlns:w16cex="http://schemas.microsoft.com/office/word/2018/wordml/cex" xmlns:w16cid="http://schemas.microsoft.com/office/word/2016/wordml/cid" xmlns:w16="http://schemas.microsoft.com/office/word/2018/wordml" xmlns:w16sdtdh="http://schemas.microsoft.com/office/word/2020/wordml/sdtdatahash" xmlns:w16se="http://schemas.microsoft.com/office/word/2015/wordml/symex" xmlns:wpg="http://schemas.microsoft.com/office/word/2010/wordprocessingGroup" xmlns:wpi="http://schemas.microsoft.com/office/word/2010/wordprocessingInk" xmlns:wne="http://schemas.microsoft.com/office/word/2006/wordml" xmlns:wps="http://schemas.microsoft.com/office/word/2010/wordprocessingShape" mc:Ignorable="w14 w15 w16se w16cid w16 w16cex w16sdtdh wp14">
   <w:p>
     <w:pPr>
       <w:pStyle w:val="Sidfot"/>
@@ -3964,7 +5058,7 @@
 </file>
 
 <file path=word/footnotes.xml><?xml version="1.0" encoding="utf-8"?>
-<w:footnotes xmlns:wpc="http://schemas.microsoft.com/office/word/2010/wordprocessingCanvas" xmlns:cx="http://schemas.microsoft.com/office/drawing/2014/chartex" xmlns:cx1="http://schemas.microsoft.com/office/drawing/2015/9/8/chartex" xmlns:cx2="http://schemas.microsoft.com/office/drawing/2015/10/21/chartex" xmlns:cx3="http://schemas.microsoft.com/office/drawing/2016/5/9/chartex" xmlns:cx4="http://schemas.microsoft.com/office/drawing/2016/5/10/chartex" xmlns:cx5="http://schemas.microsoft.com/office/drawing/2016/5/11/chartex" xmlns:cx6="http://schemas.microsoft.com/office/drawing/2016/5/12/chartex" xmlns:cx7="http://schemas.microsoft.com/office/drawing/2016/5/13/chartex" xmlns:cx8="http://schemas.microsoft.com/office/drawing/2016/5/14/chartex" xmlns:mc="http://schemas.openxmlformats.org/markup-compatibility/2006" xmlns:aink="http://schemas.microsoft.com/office/drawing/2016/ink" xmlns:am3d="http://schemas.microsoft.com/office/drawing/2017/model3d" xmlns:o="urn:schemas-microsoft-com:office:office" xmlns:oel="http://schemas.microsoft.com/office/2019/extlst" xmlns:r="http://schemas.openxmlformats.org/officeDocument/2006/relationships" xmlns:m="http://schemas.openxmlformats.org/officeDocument/2006/math" xmlns:v="urn:schemas-microsoft-com:vml" xmlns:wp14="http://schemas.microsoft.com/office/word/2010/wordprocessingDrawing" xmlns:wp="http://schemas.openxmlformats.org/drawingml/2006/wordprocessingDrawing" xmlns:w10="urn:schemas-microsoft-com:office:word" xmlns:w="http://schemas.openxmlformats.org/wordprocessingml/2006/main" xmlns:w14="http://schemas.microsoft.com/office/word/2010/wordml" xmlns:w15="http://schemas.microsoft.com/office/word/2012/wordml" xmlns:w16cex="http://schemas.microsoft.com/office/word/2018/wordml/cex" xmlns:w16cid="http://schemas.microsoft.com/office/word/2016/wordml/cid" xmlns:w16="http://schemas.microsoft.com/office/word/2018/wordml" xmlns:w16du="http://schemas.microsoft.com/office/word/2023/wordml/word16du" xmlns:w16sdtdh="http://schemas.microsoft.com/office/word/2020/wordml/sdtdatahash" xmlns:w16se="http://schemas.microsoft.com/office/word/2015/wordml/symex" xmlns:wpg="http://schemas.microsoft.com/office/word/2010/wordprocessingGroup" xmlns:wpi="http://schemas.microsoft.com/office/word/2010/wordprocessingInk" xmlns:wne="http://schemas.microsoft.com/office/word/2006/wordml" xmlns:wps="http://schemas.microsoft.com/office/word/2010/wordprocessingShape" mc:Ignorable="w14 w15 w16se w16cid w16 w16cex w16sdtdh wp14">
+<w:footnotes xmlns:wpc="http://schemas.microsoft.com/office/word/2010/wordprocessingCanvas" xmlns:cx="http://schemas.microsoft.com/office/drawing/2014/chartex" xmlns:cx1="http://schemas.microsoft.com/office/drawing/2015/9/8/chartex" xmlns:cx2="http://schemas.microsoft.com/office/drawing/2015/10/21/chartex" xmlns:cx3="http://schemas.microsoft.com/office/drawing/2016/5/9/chartex" xmlns:cx4="http://schemas.microsoft.com/office/drawing/2016/5/10/chartex" xmlns:cx5="http://schemas.microsoft.com/office/drawing/2016/5/11/chartex" xmlns:cx6="http://schemas.microsoft.com/office/drawing/2016/5/12/chartex" xmlns:cx7="http://schemas.microsoft.com/office/drawing/2016/5/13/chartex" xmlns:cx8="http://schemas.microsoft.com/office/drawing/2016/5/14/chartex" xmlns:mc="http://schemas.openxmlformats.org/markup-compatibility/2006" xmlns:aink="http://schemas.microsoft.com/office/drawing/2016/ink" xmlns:am3d="http://schemas.microsoft.com/office/drawing/2017/model3d" xmlns:o="urn:schemas-microsoft-com:office:office" xmlns:oel="http://schemas.microsoft.com/office/2019/extlst" xmlns:r="http://schemas.openxmlformats.org/officeDocument/2006/relationships" xmlns:m="http://schemas.openxmlformats.org/officeDocument/2006/math" xmlns:v="urn:schemas-microsoft-com:vml" xmlns:wp14="http://schemas.microsoft.com/office/word/2010/wordprocessingDrawing" xmlns:wp="http://schemas.openxmlformats.org/drawingml/2006/wordprocessingDrawing" xmlns:w10="urn:schemas-microsoft-com:office:word" xmlns:w="http://schemas.openxmlformats.org/wordprocessingml/2006/main" xmlns:w14="http://schemas.microsoft.com/office/word/2010/wordml" xmlns:w15="http://schemas.microsoft.com/office/word/2012/wordml" xmlns:w16cex="http://schemas.microsoft.com/office/word/2018/wordml/cex" xmlns:w16cid="http://schemas.microsoft.com/office/word/2016/wordml/cid" xmlns:w16="http://schemas.microsoft.com/office/word/2018/wordml" xmlns:w16sdtdh="http://schemas.microsoft.com/office/word/2020/wordml/sdtdatahash" xmlns:w16se="http://schemas.microsoft.com/office/word/2015/wordml/symex" xmlns:wpg="http://schemas.microsoft.com/office/word/2010/wordprocessingGroup" xmlns:wpi="http://schemas.microsoft.com/office/word/2010/wordprocessingInk" xmlns:wne="http://schemas.microsoft.com/office/word/2006/wordml" xmlns:wps="http://schemas.microsoft.com/office/word/2010/wordprocessingShape" mc:Ignorable="w14 w15 w16se w16cid w16 w16cex w16sdtdh wp14">
   <w:footnote w:type="separator" w:id="-1">
     <w:p>
       <w:pPr>
@@ -3989,7 +5083,7 @@
 </file>
 
 <file path=word/numbering.xml><?xml version="1.0" encoding="utf-8"?>
-<w:numbering xmlns:wpc="http://schemas.microsoft.com/office/word/2010/wordprocessingCanvas" xmlns:cx="http://schemas.microsoft.com/office/drawing/2014/chartex" xmlns:cx1="http://schemas.microsoft.com/office/drawing/2015/9/8/chartex" xmlns:cx2="http://schemas.microsoft.com/office/drawing/2015/10/21/chartex" xmlns:cx3="http://schemas.microsoft.com/office/drawing/2016/5/9/chartex" xmlns:cx4="http://schemas.microsoft.com/office/drawing/2016/5/10/chartex" xmlns:cx5="http://schemas.microsoft.com/office/drawing/2016/5/11/chartex" xmlns:cx6="http://schemas.microsoft.com/office/drawing/2016/5/12/chartex" xmlns:cx7="http://schemas.microsoft.com/office/drawing/2016/5/13/chartex" xmlns:cx8="http://schemas.microsoft.com/office/drawing/2016/5/14/chartex" xmlns:mc="http://schemas.openxmlformats.org/markup-compatibility/2006" xmlns:aink="http://schemas.microsoft.com/office/drawing/2016/ink" xmlns:am3d="http://schemas.microsoft.com/office/drawing/2017/model3d" xmlns:o="urn:schemas-microsoft-com:office:office" xmlns:oel="http://schemas.microsoft.com/office/2019/extlst" xmlns:r="http://schemas.openxmlformats.org/officeDocument/2006/relationships" xmlns:m="http://schemas.openxmlformats.org/officeDocument/2006/math" xmlns:v="urn:schemas-microsoft-com:vml" xmlns:wp14="http://schemas.microsoft.com/office/word/2010/wordprocessingDrawing" xmlns:wp="http://schemas.openxmlformats.org/drawingml/2006/wordprocessingDrawing" xmlns:w10="urn:schemas-microsoft-com:office:word" xmlns:w="http://schemas.openxmlformats.org/wordprocessingml/2006/main" xmlns:w14="http://schemas.microsoft.com/office/word/2010/wordml" xmlns:w15="http://schemas.microsoft.com/office/word/2012/wordml" xmlns:w16cex="http://schemas.microsoft.com/office/word/2018/wordml/cex" xmlns:w16cid="http://schemas.microsoft.com/office/word/2016/wordml/cid" xmlns:w16="http://schemas.microsoft.com/office/word/2018/wordml" xmlns:w16du="http://schemas.microsoft.com/office/word/2023/wordml/word16du" xmlns:w16sdtdh="http://schemas.microsoft.com/office/word/2020/wordml/sdtdatahash" xmlns:w16se="http://schemas.microsoft.com/office/word/2015/wordml/symex" xmlns:wpg="http://schemas.microsoft.com/office/word/2010/wordprocessingGroup" xmlns:wpi="http://schemas.microsoft.com/office/word/2010/wordprocessingInk" xmlns:wne="http://schemas.microsoft.com/office/word/2006/wordml" xmlns:wps="http://schemas.microsoft.com/office/word/2010/wordprocessingShape" mc:Ignorable="w14 w15 w16se w16cid w16 w16cex w16sdtdh wp14">
+<w:numbering xmlns:wpc="http://schemas.microsoft.com/office/word/2010/wordprocessingCanvas" xmlns:cx="http://schemas.microsoft.com/office/drawing/2014/chartex" xmlns:cx1="http://schemas.microsoft.com/office/drawing/2015/9/8/chartex" xmlns:cx2="http://schemas.microsoft.com/office/drawing/2015/10/21/chartex" xmlns:cx3="http://schemas.microsoft.com/office/drawing/2016/5/9/chartex" xmlns:cx4="http://schemas.microsoft.com/office/drawing/2016/5/10/chartex" xmlns:cx5="http://schemas.microsoft.com/office/drawing/2016/5/11/chartex" xmlns:cx6="http://schemas.microsoft.com/office/drawing/2016/5/12/chartex" xmlns:cx7="http://schemas.microsoft.com/office/drawing/2016/5/13/chartex" xmlns:cx8="http://schemas.microsoft.com/office/drawing/2016/5/14/chartex" xmlns:mc="http://schemas.openxmlformats.org/markup-compatibility/2006" xmlns:aink="http://schemas.microsoft.com/office/drawing/2016/ink" xmlns:am3d="http://schemas.microsoft.com/office/drawing/2017/model3d" xmlns:o="urn:schemas-microsoft-com:office:office" xmlns:oel="http://schemas.microsoft.com/office/2019/extlst" xmlns:r="http://schemas.openxmlformats.org/officeDocument/2006/relationships" xmlns:m="http://schemas.openxmlformats.org/officeDocument/2006/math" xmlns:v="urn:schemas-microsoft-com:vml" xmlns:wp14="http://schemas.microsoft.com/office/word/2010/wordprocessingDrawing" xmlns:wp="http://schemas.openxmlformats.org/drawingml/2006/wordprocessingDrawing" xmlns:w10="urn:schemas-microsoft-com:office:word" xmlns:w="http://schemas.openxmlformats.org/wordprocessingml/2006/main" xmlns:w14="http://schemas.microsoft.com/office/word/2010/wordml" xmlns:w15="http://schemas.microsoft.com/office/word/2012/wordml" xmlns:w16cex="http://schemas.microsoft.com/office/word/2018/wordml/cex" xmlns:w16cid="http://schemas.microsoft.com/office/word/2016/wordml/cid" xmlns:w16="http://schemas.microsoft.com/office/word/2018/wordml" xmlns:w16sdtdh="http://schemas.microsoft.com/office/word/2020/wordml/sdtdatahash" xmlns:w16se="http://schemas.microsoft.com/office/word/2015/wordml/symex" xmlns:wpg="http://schemas.microsoft.com/office/word/2010/wordprocessingGroup" xmlns:wpi="http://schemas.microsoft.com/office/word/2010/wordprocessingInk" xmlns:wne="http://schemas.microsoft.com/office/word/2006/wordml" xmlns:wps="http://schemas.microsoft.com/office/word/2010/wordprocessingShape" mc:Ignorable="w14 w15 w16se w16cid w16 w16cex w16sdtdh wp14">
   <w:abstractNum w:abstractNumId="0" w15:restartNumberingAfterBreak="0">
     <w:nsid w:val="19DC3129"/>
     <w:multiLevelType w:val="hybridMultilevel"/>
@@ -5543,7 +6637,7 @@
 </file>
 
 <file path=word/glossary/document.xml><?xml version="1.0" encoding="utf-8"?>
-<w:glossaryDocument xmlns:wpc="http://schemas.microsoft.com/office/word/2010/wordprocessingCanvas" xmlns:cx="http://schemas.microsoft.com/office/drawing/2014/chartex" xmlns:cx1="http://schemas.microsoft.com/office/drawing/2015/9/8/chartex" xmlns:cx2="http://schemas.microsoft.com/office/drawing/2015/10/21/chartex" xmlns:cx3="http://schemas.microsoft.com/office/drawing/2016/5/9/chartex" xmlns:cx4="http://schemas.microsoft.com/office/drawing/2016/5/10/chartex" xmlns:cx5="http://schemas.microsoft.com/office/drawing/2016/5/11/chartex" xmlns:cx6="http://schemas.microsoft.com/office/drawing/2016/5/12/chartex" xmlns:cx7="http://schemas.microsoft.com/office/drawing/2016/5/13/chartex" xmlns:cx8="http://schemas.microsoft.com/office/drawing/2016/5/14/chartex" xmlns:mc="http://schemas.openxmlformats.org/markup-compatibility/2006" xmlns:aink="http://schemas.microsoft.com/office/drawing/2016/ink" xmlns:am3d="http://schemas.microsoft.com/office/drawing/2017/model3d" xmlns:o="urn:schemas-microsoft-com:office:office" xmlns:oel="http://schemas.microsoft.com/office/2019/extlst" xmlns:r="http://schemas.openxmlformats.org/officeDocument/2006/relationships" xmlns:m="http://schemas.openxmlformats.org/officeDocument/2006/math" xmlns:v="urn:schemas-microsoft-com:vml" xmlns:wp14="http://schemas.microsoft.com/office/word/2010/wordprocessingDrawing" xmlns:wp="http://schemas.openxmlformats.org/drawingml/2006/wordprocessingDrawing" xmlns:w10="urn:schemas-microsoft-com:office:word" xmlns:w="http://schemas.openxmlformats.org/wordprocessingml/2006/main" xmlns:w14="http://schemas.microsoft.com/office/word/2010/wordml" xmlns:w15="http://schemas.microsoft.com/office/word/2012/wordml" xmlns:w16cex="http://schemas.microsoft.com/office/word/2018/wordml/cex" xmlns:w16cid="http://schemas.microsoft.com/office/word/2016/wordml/cid" xmlns:w16="http://schemas.microsoft.com/office/word/2018/wordml" xmlns:w16du="http://schemas.microsoft.com/office/word/2023/wordml/word16du" xmlns:w16sdtdh="http://schemas.microsoft.com/office/word/2020/wordml/sdtdatahash" xmlns:w16se="http://schemas.microsoft.com/office/word/2015/wordml/symex" xmlns:wpg="http://schemas.microsoft.com/office/word/2010/wordprocessingGroup" xmlns:wpi="http://schemas.microsoft.com/office/word/2010/wordprocessingInk" xmlns:wne="http://schemas.microsoft.com/office/word/2006/wordml" xmlns:wps="http://schemas.microsoft.com/office/word/2010/wordprocessingShape" mc:Ignorable="w14 w15 w16se w16cid w16 w16cex w16sdtdh wp14">
+<w:glossaryDocument xmlns:wpc="http://schemas.microsoft.com/office/word/2010/wordprocessingCanvas" xmlns:cx="http://schemas.microsoft.com/office/drawing/2014/chartex" xmlns:cx1="http://schemas.microsoft.com/office/drawing/2015/9/8/chartex" xmlns:cx2="http://schemas.microsoft.com/office/drawing/2015/10/21/chartex" xmlns:cx3="http://schemas.microsoft.com/office/drawing/2016/5/9/chartex" xmlns:cx4="http://schemas.microsoft.com/office/drawing/2016/5/10/chartex" xmlns:cx5="http://schemas.microsoft.com/office/drawing/2016/5/11/chartex" xmlns:cx6="http://schemas.microsoft.com/office/drawing/2016/5/12/chartex" xmlns:cx7="http://schemas.microsoft.com/office/drawing/2016/5/13/chartex" xmlns:cx8="http://schemas.microsoft.com/office/drawing/2016/5/14/chartex" xmlns:mc="http://schemas.openxmlformats.org/markup-compatibility/2006" xmlns:aink="http://schemas.microsoft.com/office/drawing/2016/ink" xmlns:am3d="http://schemas.microsoft.com/office/drawing/2017/model3d" xmlns:o="urn:schemas-microsoft-com:office:office" xmlns:oel="http://schemas.microsoft.com/office/2019/extlst" xmlns:r="http://schemas.openxmlformats.org/officeDocument/2006/relationships" xmlns:m="http://schemas.openxmlformats.org/officeDocument/2006/math" xmlns:v="urn:schemas-microsoft-com:vml" xmlns:wp14="http://schemas.microsoft.com/office/word/2010/wordprocessingDrawing" xmlns:wp="http://schemas.openxmlformats.org/drawingml/2006/wordprocessingDrawing" xmlns:w10="urn:schemas-microsoft-com:office:word" xmlns:w="http://schemas.openxmlformats.org/wordprocessingml/2006/main" xmlns:w14="http://schemas.microsoft.com/office/word/2010/wordml" xmlns:w15="http://schemas.microsoft.com/office/word/2012/wordml" xmlns:w16cex="http://schemas.microsoft.com/office/word/2018/wordml/cex" xmlns:w16cid="http://schemas.microsoft.com/office/word/2016/wordml/cid" xmlns:w16="http://schemas.microsoft.com/office/word/2018/wordml" xmlns:w16sdtdh="http://schemas.microsoft.com/office/word/2020/wordml/sdtdatahash" xmlns:w16se="http://schemas.microsoft.com/office/word/2015/wordml/symex" xmlns:wpg="http://schemas.microsoft.com/office/word/2010/wordprocessingGroup" xmlns:wpi="http://schemas.microsoft.com/office/word/2010/wordprocessingInk" xmlns:wne="http://schemas.microsoft.com/office/word/2006/wordml" xmlns:wps="http://schemas.microsoft.com/office/word/2010/wordprocessingShape" mc:Ignorable="w14 w15 w16se w16cid w16 w16cex w16sdtdh wp14">
   <w:docParts>
     <w:docPart>
       <w:docPartPr>
@@ -5678,7 +6772,9 @@
   <w:rsids>
     <w:rsidRoot w:val="00865E92"/>
     <w:rsid w:val="00176A68"/>
+    <w:rsid w:val="007F3C8A"/>
     <w:rsid w:val="00865E92"/>
+    <w:rsid w:val="00A06A02"/>
   </w:rsids>
   <m:mathPr>
     <m:mathFont m:val="Cambria Math"/>
@@ -6131,52 +7227,6 @@
     <w:name w:val="A1FD1B74BB6F3244B695630EDD0F335F"/>
     <w:rsid w:val="00865E92"/>
   </w:style>
-  <w:style w:type="character" w:customStyle="1" w:styleId="Platshllartext1">
-    <w:name w:val="Platshållartext1"/>
-    <w:basedOn w:val="Standardstycketeckensnitt"/>
-    <w:uiPriority w:val="99"/>
-    <w:semiHidden/>
-    <w:rsid w:val="00865E92"/>
-    <w:rPr>
-      <w:color w:val="808080"/>
-    </w:rPr>
-  </w:style>
-  <w:style w:type="paragraph" w:customStyle="1" w:styleId="5F7CB80339DC0B4C8C3E55C3A18657CA">
-    <w:name w:val="5F7CB80339DC0B4C8C3E55C3A18657CA"/>
-    <w:rsid w:val="00865E92"/>
-  </w:style>
-  <w:style w:type="paragraph" w:customStyle="1" w:styleId="5A028B00AC678946972CF386E3369E8F">
-    <w:name w:val="5A028B00AC678946972CF386E3369E8F"/>
-    <w:rsid w:val="00865E92"/>
-  </w:style>
-  <w:style w:type="paragraph" w:customStyle="1" w:styleId="C65FFBB1023DD34DA5A6B8B338D23C2A">
-    <w:name w:val="C65FFBB1023DD34DA5A6B8B338D23C2A"/>
-    <w:rsid w:val="00865E92"/>
-  </w:style>
-  <w:style w:type="paragraph" w:customStyle="1" w:styleId="6B7D50DFFCC9BD46B8702F08BF1CA1AC">
-    <w:name w:val="6B7D50DFFCC9BD46B8702F08BF1CA1AC"/>
-    <w:rsid w:val="00865E92"/>
-  </w:style>
-  <w:style w:type="paragraph" w:customStyle="1" w:styleId="E47CAA06957FE74394265046D4CB70ED">
-    <w:name w:val="E47CAA06957FE74394265046D4CB70ED"/>
-    <w:rsid w:val="00865E92"/>
-  </w:style>
-  <w:style w:type="paragraph" w:customStyle="1" w:styleId="94C417DF0EE67540A12D99830D287D86">
-    <w:name w:val="94C417DF0EE67540A12D99830D287D86"/>
-    <w:rsid w:val="00865E92"/>
-  </w:style>
-  <w:style w:type="paragraph" w:customStyle="1" w:styleId="545F56E8ED4751438E7B2949A5CECF1B">
-    <w:name w:val="545F56E8ED4751438E7B2949A5CECF1B"/>
-    <w:rsid w:val="00865E92"/>
-  </w:style>
-  <w:style w:type="paragraph" w:customStyle="1" w:styleId="4E21671380D9F84998D8BE633518DA71">
-    <w:name w:val="4E21671380D9F84998D8BE633518DA71"/>
-    <w:rsid w:val="00865E92"/>
-  </w:style>
-  <w:style w:type="paragraph" w:customStyle="1" w:styleId="2B7604C4C2E6EB47810D5ED867FC397A">
-    <w:name w:val="2B7604C4C2E6EB47810D5ED867FC397A"/>
-    <w:rsid w:val="00865E92"/>
-  </w:style>
 </w:styles>
 </file>
 
@@ -6484,9 +7534,9 @@
 
 <file path=customXml/item1.xml><?xml version="1.0" encoding="utf-8"?>
 <CoverPageProperties xmlns="http://schemas.microsoft.com/office/2006/coverPageProps">
-  <PublishDate>2023-04-14T00:00:00</PublishDate>
+  <PublishDate>2023-05-22T00:00:00</PublishDate>
   <Abstract/>
-  <CompanyAddress>Webbutveckling 1 – NTI skolan</CompanyAddress>
+  <CompanyAddress>Webbutveckling 2 – NTI skolan</CompanyAddress>
   <CompanyPhone/>
   <CompanyFax/>
   <CompanyEmail/>

</xml_diff>